<commit_message>
add Weapon.cs and ExtendedInteractionManager.cs; modify Program.cs and test Weapon
</commit_message>
<xml_diff>
--- a/C#/C# OOP Contests/2/Trade-Аnd-Тravel/OOP-TradeAndTravel.docx
+++ b/C#/C# OOP Contests/2/Trade-Аnd-Тravel/OOP-TradeAndTravel.docx
@@ -1,6 +1,6 @@
 
 <file path=word/document.xml><?xml version="1.0" encoding="utf-8"?>
-<w:document xmlns:wpc="http://schemas.microsoft.com/office/word/2010/wordprocessingCanvas" xmlns:mc="http://schemas.openxmlformats.org/markup-compatibility/2006" xmlns:o="urn:schemas-microsoft-com:office:office" xmlns:r="http://schemas.openxmlformats.org/officeDocument/2006/relationships" xmlns:m="http://schemas.openxmlformats.org/officeDocument/2006/math" xmlns:v="urn:schemas-microsoft-com:vml" xmlns:wp14="http://schemas.microsoft.com/office/word/2010/wordprocessingDrawing" xmlns:wp="http://schemas.openxmlformats.org/drawingml/2006/wordprocessingDrawing" xmlns:w10="urn:schemas-microsoft-com:office:word" xmlns:w="http://schemas.openxmlformats.org/wordprocessingml/2006/main" xmlns:w14="http://schemas.microsoft.com/office/word/2010/wordml" xmlns:wpg="http://schemas.microsoft.com/office/word/2010/wordprocessingGroup" xmlns:wpi="http://schemas.microsoft.com/office/word/2010/wordprocessingInk" xmlns:wne="http://schemas.microsoft.com/office/word/2006/wordml" xmlns:wps="http://schemas.microsoft.com/office/word/2010/wordprocessingShape" mc:Ignorable="w14 wp14">
+<w:document xmlns:ve="http://schemas.openxmlformats.org/markup-compatibility/2006" xmlns:o="urn:schemas-microsoft-com:office:office" xmlns:r="http://schemas.openxmlformats.org/officeDocument/2006/relationships" xmlns:m="http://schemas.openxmlformats.org/officeDocument/2006/math" xmlns:v="urn:schemas-microsoft-com:vml" xmlns:wp="http://schemas.openxmlformats.org/drawingml/2006/wordprocessingDrawing" xmlns:w10="urn:schemas-microsoft-com:office:word" xmlns:w="http://schemas.openxmlformats.org/wordprocessingml/2006/main" xmlns:wne="http://schemas.microsoft.com/office/word/2006/wordml">
   <w:body>
     <w:p>
       <w:pPr>
@@ -627,25 +627,7 @@
           <w:b w:val="0"/>
           <w:bCs w:val="0"/>
         </w:rPr>
-        <w:t xml:space="preserve">Person commands – order a person to move, </w:t>
-      </w:r>
-      <w:r>
-        <w:rPr>
-          <w:rStyle w:val="Code"/>
-          <w:rFonts w:asciiTheme="minorHAnsi" w:eastAsia="MS Mincho" w:hAnsiTheme="minorHAnsi"/>
-          <w:b w:val="0"/>
-          <w:bCs w:val="0"/>
-        </w:rPr>
-        <w:t xml:space="preserve">buy, sell, </w:t>
-      </w:r>
-      <w:r>
-        <w:rPr>
-          <w:rStyle w:val="Code"/>
-          <w:rFonts w:asciiTheme="minorHAnsi" w:eastAsia="MS Mincho" w:hAnsiTheme="minorHAnsi"/>
-          <w:b w:val="0"/>
-          <w:bCs w:val="0"/>
-        </w:rPr>
-        <w:t>drop, pick up items, etc.</w:t>
+        <w:t>Person commands – order a person to move, buy, sell, drop, pick up items, etc.</w:t>
       </w:r>
     </w:p>
     <w:p>
@@ -1226,11 +1208,13 @@
         </w:numPr>
         <w:rPr>
           <w:rFonts w:eastAsia="MS Mincho"/>
-        </w:rPr>
-      </w:pPr>
-      <w:r>
-        <w:rPr>
-          <w:rFonts w:eastAsia="MS Mincho"/>
+          <w:color w:val="00B050"/>
+        </w:rPr>
+      </w:pPr>
+      <w:r>
+        <w:rPr>
+          <w:rFonts w:eastAsia="MS Mincho"/>
+          <w:color w:val="00B050"/>
         </w:rPr>
         <w:t>Implement a command to create a Weapon item</w:t>
       </w:r>
@@ -1244,29 +1228,34 @@
         </w:numPr>
         <w:rPr>
           <w:rFonts w:eastAsia="MS Mincho"/>
-        </w:rPr>
-      </w:pPr>
-      <w:r>
-        <w:rPr>
-          <w:rFonts w:eastAsia="MS Mincho"/>
+          <w:color w:val="00B050"/>
+        </w:rPr>
+      </w:pPr>
+      <w:r>
+        <w:rPr>
+          <w:rFonts w:eastAsia="MS Mincho"/>
+          <w:color w:val="00B050"/>
         </w:rPr>
         <w:t>The Weapon item has a</w:t>
       </w:r>
       <w:r>
         <w:rPr>
           <w:rFonts w:eastAsia="MS Mincho"/>
+          <w:color w:val="00B050"/>
         </w:rPr>
         <w:t xml:space="preserve"> money</w:t>
       </w:r>
       <w:r>
         <w:rPr>
           <w:rFonts w:eastAsia="MS Mincho"/>
+          <w:color w:val="00B050"/>
         </w:rPr>
         <w:t xml:space="preserve"> </w:t>
       </w:r>
       <w:r>
         <w:rPr>
           <w:rFonts w:eastAsia="MS Mincho"/>
+          <w:color w:val="00B050"/>
         </w:rPr>
         <w:t>value of 10</w:t>
       </w:r>
@@ -1280,11 +1269,13 @@
         </w:numPr>
         <w:rPr>
           <w:rFonts w:eastAsia="MS Mincho"/>
-        </w:rPr>
-      </w:pPr>
-      <w:r>
-        <w:rPr>
-          <w:rFonts w:eastAsia="MS Mincho"/>
+          <w:color w:val="00B050"/>
+        </w:rPr>
+      </w:pPr>
+      <w:r>
+        <w:rPr>
+          <w:rFonts w:eastAsia="MS Mincho"/>
+          <w:color w:val="00B050"/>
         </w:rPr>
         <w:t xml:space="preserve">Syntax: </w:t>
       </w:r>
@@ -1292,6 +1283,7 @@
         <w:rPr>
           <w:rFonts w:eastAsia="MS Mincho"/>
           <w:b/>
+          <w:color w:val="00B050"/>
         </w:rPr>
         <w:t xml:space="preserve">create item weapon </w:t>
       </w:r>
@@ -1300,6 +1292,7 @@
           <w:rFonts w:eastAsia="MS Mincho"/>
           <w:b/>
           <w:i/>
+          <w:color w:val="00B050"/>
         </w:rPr>
         <w:t>weaponname location</w:t>
       </w:r>
@@ -1307,12 +1300,14 @@
         <w:rPr>
           <w:rFonts w:eastAsia="MS Mincho"/>
           <w:i/>
+          <w:color w:val="00B050"/>
         </w:rPr>
         <w:t xml:space="preserve"> </w:t>
       </w:r>
       <w:r>
         <w:rPr>
           <w:rFonts w:eastAsia="MS Mincho"/>
+          <w:color w:val="00B050"/>
         </w:rPr>
         <w:t xml:space="preserve"> - creates a weapon with the given name, at the given location</w:t>
       </w:r>
@@ -1732,37 +1727,7 @@
         <w:rPr>
           <w:rFonts w:eastAsia="MS Mincho"/>
         </w:rPr>
-        <w:t xml:space="preserve">Gathering from a mine </w:t>
-      </w:r>
-      <w:r>
-        <w:rPr>
-          <w:rFonts w:eastAsia="MS Mincho"/>
-        </w:rPr>
-        <w:t>results in adding a</w:t>
-      </w:r>
-      <w:r>
-        <w:rPr>
-          <w:rFonts w:eastAsia="MS Mincho"/>
-        </w:rPr>
-        <w:t>n</w:t>
-      </w:r>
-      <w:r>
-        <w:rPr>
-          <w:rFonts w:eastAsia="MS Mincho"/>
-        </w:rPr>
-        <w:t xml:space="preserve"> </w:t>
-      </w:r>
-      <w:r>
-        <w:rPr>
-          <w:rFonts w:eastAsia="MS Mincho"/>
-        </w:rPr>
-        <w:t>Iron</w:t>
-      </w:r>
-      <w:r>
-        <w:rPr>
-          <w:rFonts w:eastAsia="MS Mincho"/>
-        </w:rPr>
-        <w:t xml:space="preserve"> item in the Person’s inventory</w:t>
+        <w:t>Gathering from a mine results in adding an Iron item in the Person’s inventory</w:t>
       </w:r>
     </w:p>
     <w:p>
@@ -2005,13 +1970,7 @@
         <w:rPr>
           <w:rFonts w:eastAsia="MS Mincho"/>
         </w:rPr>
-        <w:t xml:space="preserve">- </w:t>
-      </w:r>
-      <w:r>
-        <w:rPr>
-          <w:rFonts w:eastAsia="MS Mincho"/>
-        </w:rPr>
-        <w:t xml:space="preserve">gathers an item, naming it </w:t>
+        <w:t xml:space="preserve">- gathers an item, naming it </w:t>
       </w:r>
       <w:r>
         <w:rPr>
@@ -2288,7 +2247,7 @@
           <w:bottom w:w="85" w:type="dxa"/>
           <w:right w:w="85" w:type="dxa"/>
         </w:tblCellMar>
-        <w:tblLook w:val="04A0" w:firstRow="1" w:lastRow="0" w:firstColumn="1" w:lastColumn="0" w:noHBand="0" w:noVBand="1"/>
+        <w:tblLook w:val="04A0"/>
       </w:tblPr>
       <w:tblGrid>
         <w:gridCol w:w="5234"/>
@@ -3790,8 +3749,8 @@
     </w:tbl>
     <w:p/>
     <w:sectPr>
-      <w:headerReference w:type="default" r:id="rId9"/>
-      <w:footerReference w:type="default" r:id="rId10"/>
+      <w:headerReference w:type="default" r:id="rId8"/>
+      <w:footerReference w:type="default" r:id="rId9"/>
       <w:pgSz w:w="11909" w:h="16834" w:code="9"/>
       <w:pgMar w:top="1644" w:right="851" w:bottom="964" w:left="851" w:header="397" w:footer="397" w:gutter="0"/>
       <w:cols w:space="720"/>
@@ -3802,7 +3761,7 @@
 </file>
 
 <file path=word/endnotes.xml><?xml version="1.0" encoding="utf-8"?>
-<w:endnotes xmlns:wpc="http://schemas.microsoft.com/office/word/2010/wordprocessingCanvas" xmlns:mc="http://schemas.openxmlformats.org/markup-compatibility/2006" xmlns:o="urn:schemas-microsoft-com:office:office" xmlns:r="http://schemas.openxmlformats.org/officeDocument/2006/relationships" xmlns:m="http://schemas.openxmlformats.org/officeDocument/2006/math" xmlns:v="urn:schemas-microsoft-com:vml" xmlns:wp14="http://schemas.microsoft.com/office/word/2010/wordprocessingDrawing" xmlns:wp="http://schemas.openxmlformats.org/drawingml/2006/wordprocessingDrawing" xmlns:w10="urn:schemas-microsoft-com:office:word" xmlns:w="http://schemas.openxmlformats.org/wordprocessingml/2006/main" xmlns:w14="http://schemas.microsoft.com/office/word/2010/wordml" xmlns:wpg="http://schemas.microsoft.com/office/word/2010/wordprocessingGroup" xmlns:wpi="http://schemas.microsoft.com/office/word/2010/wordprocessingInk" xmlns:wne="http://schemas.microsoft.com/office/word/2006/wordml" xmlns:wps="http://schemas.microsoft.com/office/word/2010/wordprocessingShape" mc:Ignorable="w14 wp14">
+<w:endnotes xmlns:ve="http://schemas.openxmlformats.org/markup-compatibility/2006" xmlns:o="urn:schemas-microsoft-com:office:office" xmlns:r="http://schemas.openxmlformats.org/officeDocument/2006/relationships" xmlns:m="http://schemas.openxmlformats.org/officeDocument/2006/math" xmlns:v="urn:schemas-microsoft-com:vml" xmlns:wp="http://schemas.openxmlformats.org/drawingml/2006/wordprocessingDrawing" xmlns:w10="urn:schemas-microsoft-com:office:word" xmlns:w="http://schemas.openxmlformats.org/wordprocessingml/2006/main" xmlns:wne="http://schemas.microsoft.com/office/word/2006/wordml">
   <w:endnote w:type="separator" w:id="-1">
     <w:p>
       <w:pPr>
@@ -3827,7 +3786,7 @@
 </file>
 
 <file path=word/footer1.xml><?xml version="1.0" encoding="utf-8"?>
-<w:ftr xmlns:wpc="http://schemas.microsoft.com/office/word/2010/wordprocessingCanvas" xmlns:mc="http://schemas.openxmlformats.org/markup-compatibility/2006" xmlns:o="urn:schemas-microsoft-com:office:office" xmlns:r="http://schemas.openxmlformats.org/officeDocument/2006/relationships" xmlns:m="http://schemas.openxmlformats.org/officeDocument/2006/math" xmlns:v="urn:schemas-microsoft-com:vml" xmlns:wp14="http://schemas.microsoft.com/office/word/2010/wordprocessingDrawing" xmlns:wp="http://schemas.openxmlformats.org/drawingml/2006/wordprocessingDrawing" xmlns:w10="urn:schemas-microsoft-com:office:word" xmlns:w="http://schemas.openxmlformats.org/wordprocessingml/2006/main" xmlns:w14="http://schemas.microsoft.com/office/word/2010/wordml" xmlns:wpg="http://schemas.microsoft.com/office/word/2010/wordprocessingGroup" xmlns:wpi="http://schemas.microsoft.com/office/word/2010/wordprocessingInk" xmlns:wne="http://schemas.microsoft.com/office/word/2006/wordml" xmlns:wps="http://schemas.microsoft.com/office/word/2010/wordprocessingShape" mc:Ignorable="w14 wp14">
+<w:ftr xmlns:ve="http://schemas.openxmlformats.org/markup-compatibility/2006" xmlns:o="urn:schemas-microsoft-com:office:office" xmlns:r="http://schemas.openxmlformats.org/officeDocument/2006/relationships" xmlns:m="http://schemas.openxmlformats.org/officeDocument/2006/math" xmlns:v="urn:schemas-microsoft-com:vml" xmlns:wp="http://schemas.openxmlformats.org/drawingml/2006/wordprocessingDrawing" xmlns:w10="urn:schemas-microsoft-com:office:word" xmlns:w="http://schemas.openxmlformats.org/wordprocessingml/2006/main" xmlns:wne="http://schemas.microsoft.com/office/word/2006/wordml">
   <w:p>
     <w:pPr>
       <w:pStyle w:val="a6"/>
@@ -3836,647 +3795,257 @@
       <w:rPr>
         <w:noProof/>
       </w:rPr>
-      <mc:AlternateContent>
-        <mc:Choice Requires="wps">
-          <w:drawing>
-            <wp:anchor distT="0" distB="0" distL="114300" distR="114300" simplePos="0" relativeHeight="251649536" behindDoc="0" locked="0" layoutInCell="1" allowOverlap="1" wp14:anchorId="0053051F" wp14:editId="0BF8240C">
-              <wp:simplePos x="0" y="0"/>
-              <wp:positionH relativeFrom="column">
-                <wp:posOffset>-17780</wp:posOffset>
-              </wp:positionH>
-              <wp:positionV relativeFrom="paragraph">
-                <wp:posOffset>-78740</wp:posOffset>
-              </wp:positionV>
-              <wp:extent cx="6498000" cy="288000"/>
-              <wp:effectExtent l="0" t="0" r="0" b="0"/>
-              <wp:wrapNone/>
-              <wp:docPr id="3" name="Text Box 3"/>
-              <wp:cNvGraphicFramePr/>
-              <a:graphic xmlns:a="http://schemas.openxmlformats.org/drawingml/2006/main">
-                <a:graphicData uri="http://schemas.microsoft.com/office/word/2010/wordprocessingShape">
-                  <wps:wsp>
-                    <wps:cNvSpPr txBox="1"/>
-                    <wps:spPr>
-                      <a:xfrm>
-                        <a:off x="0" y="0"/>
-                        <a:ext cx="6498000" cy="288000"/>
-                      </a:xfrm>
-                      <a:prstGeom prst="rect">
-                        <a:avLst/>
-                      </a:prstGeom>
-                      <a:solidFill>
-                        <a:schemeClr val="tx1"/>
-                      </a:solidFill>
-                      <a:ln w="6350">
-                        <a:noFill/>
-                      </a:ln>
-                      <a:effectLst/>
-                    </wps:spPr>
-                    <wps:style>
-                      <a:lnRef idx="0">
-                        <a:schemeClr val="accent1"/>
-                      </a:lnRef>
-                      <a:fillRef idx="0">
-                        <a:schemeClr val="accent1"/>
-                      </a:fillRef>
-                      <a:effectRef idx="0">
-                        <a:schemeClr val="accent1"/>
-                      </a:effectRef>
-                      <a:fontRef idx="minor">
-                        <a:schemeClr val="dk1"/>
-                      </a:fontRef>
-                    </wps:style>
-                    <wps:txbx>
-                      <w:txbxContent>
-                        <w:p>
-                          <w:pPr>
-                            <w:tabs>
-                              <w:tab w:val="left" w:pos="8931"/>
-                            </w:tabs>
-                            <w:spacing w:line="240" w:lineRule="auto"/>
-                            <w:rPr>
-                              <w:rFonts w:ascii="Segoe UI Semibold" w:hAnsi="Segoe UI Semibold" w:cs="Segoe UI"/>
-                              <w:color w:val="FFFFFF" w:themeColor="background1"/>
-                              <w:sz w:val="16"/>
-                              <w:szCs w:val="16"/>
-                            </w:rPr>
-                          </w:pPr>
-                          <w:r>
-                            <w:rPr>
-                              <w:rFonts w:ascii="Segoe UI Semibold" w:hAnsi="Segoe UI Semibold" w:cs="Segoe UI"/>
-                              <w:noProof/>
-                              <w:color w:val="FFFFFF" w:themeColor="background1"/>
-                              <w:sz w:val="16"/>
-                              <w:szCs w:val="16"/>
-                            </w:rPr>
-                            <w:t>w</w:t>
-                          </w:r>
-                          <w:r>
-                            <w:rPr>
-                              <w:rFonts w:ascii="Segoe UI Semibold" w:hAnsi="Segoe UI Semibold" w:cs="Segoe UI"/>
-                              <w:color w:val="FFFFFF" w:themeColor="background1"/>
-                              <w:sz w:val="16"/>
-                              <w:szCs w:val="16"/>
-                            </w:rPr>
-                            <w:t xml:space="preserve">: </w:t>
-                          </w:r>
-                          <w:hyperlink r:id="rId1" w:history="1">
-                            <w:r>
-                              <w:rPr>
-                                <w:rStyle w:val="aa"/>
-                                <w:rFonts w:ascii="Segoe UI Semibold" w:hAnsi="Segoe UI Semibold" w:cs="Segoe UI"/>
-                                <w:color w:val="FFFFFF" w:themeColor="background1"/>
-                                <w:sz w:val="16"/>
-                                <w:szCs w:val="16"/>
-                                <w:u w:val="none"/>
-                              </w:rPr>
-                              <w:t>academy.telerik.com</w:t>
-                            </w:r>
-                          </w:hyperlink>
-                          <w:r>
-                            <w:rPr>
-                              <w:rFonts w:ascii="Segoe UI Semibold" w:hAnsi="Segoe UI Semibold" w:cs="Segoe UI"/>
-                              <w:color w:val="FFFFFF" w:themeColor="background1"/>
-                              <w:sz w:val="16"/>
-                              <w:szCs w:val="16"/>
-                            </w:rPr>
-                            <w:t xml:space="preserve"> • e: academy@telerik.com • a: </w:t>
-                          </w:r>
-                          <w:r>
-                            <w:rPr>
-                              <w:rFonts w:ascii="Segoe UI Semibold" w:hAnsi="Segoe UI Semibold" w:cs="Segoe UI"/>
-                              <w:color w:val="FFFFFF" w:themeColor="background1"/>
-                              <w:sz w:val="16"/>
-                              <w:szCs w:val="16"/>
-                            </w:rPr>
-                            <w:t xml:space="preserve">31 Alexander </w:t>
-                          </w:r>
-                          <w:proofErr w:type="spellStart"/>
-                          <w:r>
-                            <w:rPr>
-                              <w:rFonts w:ascii="Segoe UI Semibold" w:hAnsi="Segoe UI Semibold" w:cs="Segoe UI"/>
-                              <w:color w:val="FFFFFF" w:themeColor="background1"/>
-                              <w:sz w:val="16"/>
-                              <w:szCs w:val="16"/>
-                            </w:rPr>
-                            <w:t>Malinov</w:t>
-                          </w:r>
-                          <w:proofErr w:type="spellEnd"/>
-                          <w:r>
-                            <w:rPr>
-                              <w:rFonts w:ascii="Segoe UI Semibold" w:hAnsi="Segoe UI Semibold" w:cs="Segoe UI"/>
-                              <w:color w:val="FFFFFF" w:themeColor="background1"/>
-                              <w:sz w:val="16"/>
-                              <w:szCs w:val="16"/>
-                            </w:rPr>
-                            <w:t xml:space="preserve"> Blvd.</w:t>
-                          </w:r>
-                          <w:r>
-                            <w:rPr>
-                              <w:rFonts w:ascii="Segoe UI Semibold" w:hAnsi="Segoe UI Semibold" w:cs="Segoe UI"/>
-                              <w:color w:val="FFFFFF" w:themeColor="background1"/>
-                              <w:sz w:val="16"/>
-                              <w:szCs w:val="16"/>
-                            </w:rPr>
-                            <w:t>,</w:t>
-                          </w:r>
-                          <w:r>
-                            <w:rPr>
-                              <w:rFonts w:ascii="Segoe UI Semibold" w:hAnsi="Segoe UI Semibold" w:cs="Segoe UI"/>
-                              <w:color w:val="FFFFFF" w:themeColor="background1"/>
-                              <w:sz w:val="16"/>
-                              <w:szCs w:val="16"/>
-                            </w:rPr>
-                            <w:t xml:space="preserve"> Sofia</w:t>
-                          </w:r>
-                          <w:r>
-                            <w:rPr>
-                              <w:rFonts w:ascii="Segoe UI Semibold" w:hAnsi="Segoe UI Semibold" w:cs="Segoe UI"/>
-                              <w:color w:val="FFFFFF" w:themeColor="background1"/>
-                              <w:sz w:val="16"/>
-                              <w:szCs w:val="16"/>
-                            </w:rPr>
-                            <w:t xml:space="preserve"> 1729, </w:t>
-                          </w:r>
-                          <w:r>
-                            <w:rPr>
-                              <w:rFonts w:ascii="Segoe UI Semibold" w:hAnsi="Segoe UI Semibold" w:cs="Segoe UI"/>
-                              <w:color w:val="FFFFFF" w:themeColor="background1"/>
-                              <w:sz w:val="16"/>
-                              <w:szCs w:val="16"/>
-                            </w:rPr>
-                            <w:t>Bulgaria</w:t>
-                          </w:r>
-                          <w:r>
-                            <w:rPr>
-                              <w:rFonts w:ascii="Segoe UI Semibold" w:hAnsi="Segoe UI Semibold" w:cs="Segoe UI"/>
-                              <w:color w:val="FFFFFF" w:themeColor="background1"/>
-                              <w:sz w:val="16"/>
-                              <w:szCs w:val="16"/>
-                            </w:rPr>
-                            <w:tab/>
-                          </w:r>
-                          <w:r>
-                            <w:rPr>
-                              <w:rFonts w:ascii="Segoe UI Semibold" w:hAnsi="Segoe UI Semibold" w:cs="Segoe UI"/>
-                              <w:noProof/>
-                              <w:color w:val="FFFFFF" w:themeColor="background1"/>
-                              <w:sz w:val="16"/>
-                              <w:szCs w:val="16"/>
-                            </w:rPr>
-                            <w:t>page</w:t>
-                          </w:r>
-                          <w:r>
-                            <w:rPr>
-                              <w:rFonts w:ascii="Segoe UI Semibold" w:hAnsi="Segoe UI Semibold" w:cs="Segoe UI"/>
-                              <w:color w:val="FFFFFF" w:themeColor="background1"/>
-                              <w:sz w:val="16"/>
-                              <w:szCs w:val="16"/>
-                            </w:rPr>
-                            <w:t xml:space="preserve"> </w:t>
-                          </w:r>
-                          <w:r>
-                            <w:rPr>
-                              <w:rFonts w:ascii="Segoe WP Semibold" w:hAnsi="Segoe WP Semibold" w:cs="Segoe UI"/>
-                              <w:b/>
-                              <w:color w:val="FFFFFF" w:themeColor="background1"/>
-                              <w:sz w:val="16"/>
-                              <w:szCs w:val="16"/>
-                            </w:rPr>
-                            <w:fldChar w:fldCharType="begin"/>
-                          </w:r>
-                          <w:r>
-                            <w:rPr>
-                              <w:rFonts w:ascii="Segoe WP Semibold" w:hAnsi="Segoe WP Semibold" w:cs="Segoe UI"/>
-                              <w:b/>
-                              <w:color w:val="FFFFFF" w:themeColor="background1"/>
-                              <w:sz w:val="16"/>
-                              <w:szCs w:val="16"/>
-                            </w:rPr>
-                            <w:instrText xml:space="preserve"> PAGE  \* Arabic  \* MERGEFORMAT </w:instrText>
-                          </w:r>
-                          <w:r>
-                            <w:rPr>
-                              <w:rFonts w:ascii="Segoe WP Semibold" w:hAnsi="Segoe WP Semibold" w:cs="Segoe UI"/>
-                              <w:b/>
-                              <w:color w:val="FFFFFF" w:themeColor="background1"/>
-                              <w:sz w:val="16"/>
-                              <w:szCs w:val="16"/>
-                            </w:rPr>
-                            <w:fldChar w:fldCharType="separate"/>
-                          </w:r>
-                          <w:r>
-                            <w:rPr>
-                              <w:rFonts w:ascii="Segoe WP Semibold" w:hAnsi="Segoe WP Semibold" w:cs="Segoe UI"/>
-                              <w:b/>
-                              <w:noProof/>
-                              <w:color w:val="FFFFFF" w:themeColor="background1"/>
-                              <w:sz w:val="16"/>
-                              <w:szCs w:val="16"/>
-                            </w:rPr>
-                            <w:t>4</w:t>
-                          </w:r>
-                          <w:r>
-                            <w:rPr>
-                              <w:rFonts w:ascii="Segoe WP Semibold" w:hAnsi="Segoe WP Semibold" w:cs="Segoe UI"/>
-                              <w:b/>
-                              <w:color w:val="FFFFFF" w:themeColor="background1"/>
-                              <w:sz w:val="16"/>
-                              <w:szCs w:val="16"/>
-                            </w:rPr>
-                            <w:fldChar w:fldCharType="end"/>
-                          </w:r>
-                          <w:r>
-                            <w:rPr>
-                              <w:rFonts w:ascii="Segoe WP Semibold" w:hAnsi="Segoe WP Semibold" w:cs="Segoe UI"/>
-                              <w:color w:val="FFFFFF" w:themeColor="background1"/>
-                              <w:sz w:val="16"/>
-                              <w:szCs w:val="16"/>
-                            </w:rPr>
-                            <w:t xml:space="preserve"> </w:t>
-                          </w:r>
-                          <w:r>
-                            <w:rPr>
-                              <w:rFonts w:ascii="Segoe WP Semibold" w:hAnsi="Segoe WP Semibold" w:cs="Segoe UI"/>
-                              <w:color w:val="FFFFFF" w:themeColor="background1"/>
-                              <w:sz w:val="16"/>
-                              <w:szCs w:val="16"/>
-                            </w:rPr>
-                            <w:t>of</w:t>
-                          </w:r>
-                          <w:r>
-                            <w:rPr>
-                              <w:rFonts w:ascii="Segoe WP Semibold" w:hAnsi="Segoe WP Semibold" w:cs="Segoe UI"/>
-                              <w:color w:val="FFFFFF" w:themeColor="background1"/>
-                              <w:sz w:val="16"/>
-                              <w:szCs w:val="16"/>
-                            </w:rPr>
-                            <w:t xml:space="preserve"> </w:t>
-                          </w:r>
-                          <w:r>
-                            <w:rPr>
-                              <w:rFonts w:ascii="Segoe WP Semibold" w:hAnsi="Segoe WP Semibold" w:cs="Segoe UI"/>
-                              <w:b/>
-                              <w:color w:val="FFFFFF" w:themeColor="background1"/>
-                              <w:sz w:val="16"/>
-                              <w:szCs w:val="16"/>
-                            </w:rPr>
-                            <w:fldChar w:fldCharType="begin"/>
-                          </w:r>
-                          <w:r>
-                            <w:rPr>
-                              <w:rFonts w:ascii="Segoe WP Semibold" w:hAnsi="Segoe WP Semibold" w:cs="Segoe UI"/>
-                              <w:b/>
-                              <w:color w:val="FFFFFF" w:themeColor="background1"/>
-                              <w:sz w:val="16"/>
-                              <w:szCs w:val="16"/>
-                            </w:rPr>
-                            <w:instrText xml:space="preserve"> NUMPAGES  \* Arabic  \* MERGEFORMAT </w:instrText>
-                          </w:r>
-                          <w:r>
-                            <w:rPr>
-                              <w:rFonts w:ascii="Segoe WP Semibold" w:hAnsi="Segoe WP Semibold" w:cs="Segoe UI"/>
-                              <w:b/>
-                              <w:color w:val="FFFFFF" w:themeColor="background1"/>
-                              <w:sz w:val="16"/>
-                              <w:szCs w:val="16"/>
-                            </w:rPr>
-                            <w:fldChar w:fldCharType="separate"/>
-                          </w:r>
-                          <w:r>
-                            <w:rPr>
-                              <w:rFonts w:ascii="Segoe WP Semibold" w:hAnsi="Segoe WP Semibold" w:cs="Segoe UI"/>
-                              <w:b/>
-                              <w:noProof/>
-                              <w:color w:val="FFFFFF" w:themeColor="background1"/>
-                              <w:sz w:val="16"/>
-                              <w:szCs w:val="16"/>
-                            </w:rPr>
-                            <w:t>4</w:t>
-                          </w:r>
-                          <w:r>
-                            <w:rPr>
-                              <w:rFonts w:ascii="Segoe WP Semibold" w:hAnsi="Segoe WP Semibold" w:cs="Segoe UI"/>
-                              <w:b/>
-                              <w:color w:val="FFFFFF" w:themeColor="background1"/>
-                              <w:sz w:val="16"/>
-                              <w:szCs w:val="16"/>
-                            </w:rPr>
-                            <w:fldChar w:fldCharType="end"/>
-                          </w:r>
-                        </w:p>
-                      </w:txbxContent>
-                    </wps:txbx>
-                    <wps:bodyPr rot="0" spcFirstLastPara="0" vertOverflow="overflow" horzOverflow="overflow" vert="horz" wrap="square" lIns="91440" tIns="0" rIns="91440" bIns="45720" numCol="1" spcCol="0" rtlCol="0" fromWordArt="0" anchor="t" anchorCtr="0" forceAA="0" compatLnSpc="1">
-                      <a:prstTxWarp prst="textNoShape">
-                        <a:avLst/>
-                      </a:prstTxWarp>
-                      <a:noAutofit/>
-                    </wps:bodyPr>
-                  </wps:wsp>
-                </a:graphicData>
-              </a:graphic>
-              <wp14:sizeRelH relativeFrom="margin">
-                <wp14:pctWidth>0</wp14:pctWidth>
-              </wp14:sizeRelH>
-              <wp14:sizeRelV relativeFrom="margin">
-                <wp14:pctHeight>0</wp14:pctHeight>
-              </wp14:sizeRelV>
-            </wp:anchor>
-          </w:drawing>
-        </mc:Choice>
-        <mc:Fallback>
-          <w:pict>
-            <v:shapetype id="_x0000_t202" coordsize="21600,21600" o:spt="202" path="m,l,21600r21600,l21600,xe">
-              <v:stroke joinstyle="miter"/>
-              <v:path gradientshapeok="t" o:connecttype="rect"/>
-            </v:shapetype>
-            <v:shape id="Text Box 3" o:spid="_x0000_s1026" type="#_x0000_t202" style="position:absolute;left:0;text-align:left;margin-left:-1.4pt;margin-top:-6.2pt;width:511.65pt;height:22.7pt;z-index:251649536;visibility:visible;mso-wrap-style:square;mso-width-percent:0;mso-height-percent:0;mso-wrap-distance-left:9pt;mso-wrap-distance-top:0;mso-wrap-distance-right:9pt;mso-wrap-distance-bottom:0;mso-position-horizontal:absolute;mso-position-horizontal-relative:text;mso-position-vertical:absolute;mso-position-vertical-relative:text;mso-width-percent:0;mso-height-percent:0;mso-width-relative:margin;mso-height-relative:margin;v-text-anchor:top" o:gfxdata="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" fillcolor="black [3213]" stroked="f" strokeweight=".5pt">
-              <v:textbox inset=",0">
-                <w:txbxContent>
-                  <w:p>
-                    <w:pPr>
-                      <w:tabs>
-                        <w:tab w:val="left" w:pos="8931"/>
-                      </w:tabs>
-                      <w:spacing w:line="240" w:lineRule="auto"/>
-                      <w:rPr>
-                        <w:rFonts w:ascii="Segoe UI Semibold" w:hAnsi="Segoe UI Semibold" w:cs="Segoe UI"/>
-                        <w:color w:val="FFFFFF" w:themeColor="background1"/>
-                        <w:sz w:val="16"/>
-                        <w:szCs w:val="16"/>
-                      </w:rPr>
-                    </w:pPr>
-                    <w:r>
-                      <w:rPr>
-                        <w:rFonts w:ascii="Segoe UI Semibold" w:hAnsi="Segoe UI Semibold" w:cs="Segoe UI"/>
-                        <w:noProof/>
-                        <w:color w:val="FFFFFF" w:themeColor="background1"/>
-                        <w:sz w:val="16"/>
-                        <w:szCs w:val="16"/>
-                      </w:rPr>
-                      <w:t>w</w:t>
-                    </w:r>
-                    <w:r>
-                      <w:rPr>
-                        <w:rFonts w:ascii="Segoe UI Semibold" w:hAnsi="Segoe UI Semibold" w:cs="Segoe UI"/>
-                        <w:color w:val="FFFFFF" w:themeColor="background1"/>
-                        <w:sz w:val="16"/>
-                        <w:szCs w:val="16"/>
-                      </w:rPr>
-                      <w:t xml:space="preserve">: </w:t>
-                    </w:r>
-                    <w:hyperlink r:id="rId2" w:history="1">
-                      <w:r>
-                        <w:rPr>
-                          <w:rStyle w:val="aa"/>
-                          <w:rFonts w:ascii="Segoe UI Semibold" w:hAnsi="Segoe UI Semibold" w:cs="Segoe UI"/>
-                          <w:color w:val="FFFFFF" w:themeColor="background1"/>
-                          <w:sz w:val="16"/>
-                          <w:szCs w:val="16"/>
-                          <w:u w:val="none"/>
-                        </w:rPr>
-                        <w:t>academy.telerik.com</w:t>
-                      </w:r>
-                    </w:hyperlink>
-                    <w:r>
-                      <w:rPr>
-                        <w:rFonts w:ascii="Segoe UI Semibold" w:hAnsi="Segoe UI Semibold" w:cs="Segoe UI"/>
-                        <w:color w:val="FFFFFF" w:themeColor="background1"/>
-                        <w:sz w:val="16"/>
-                        <w:szCs w:val="16"/>
-                      </w:rPr>
-                      <w:t xml:space="preserve"> • e: academy@telerik.com • a: </w:t>
-                    </w:r>
-                    <w:r>
-                      <w:rPr>
-                        <w:rFonts w:ascii="Segoe UI Semibold" w:hAnsi="Segoe UI Semibold" w:cs="Segoe UI"/>
-                        <w:color w:val="FFFFFF" w:themeColor="background1"/>
-                        <w:sz w:val="16"/>
-                        <w:szCs w:val="16"/>
-                      </w:rPr>
-                      <w:t xml:space="preserve">31 Alexander </w:t>
-                    </w:r>
-                    <w:proofErr w:type="spellStart"/>
-                    <w:r>
-                      <w:rPr>
-                        <w:rFonts w:ascii="Segoe UI Semibold" w:hAnsi="Segoe UI Semibold" w:cs="Segoe UI"/>
-                        <w:color w:val="FFFFFF" w:themeColor="background1"/>
-                        <w:sz w:val="16"/>
-                        <w:szCs w:val="16"/>
-                      </w:rPr>
-                      <w:t>Malinov</w:t>
-                    </w:r>
-                    <w:proofErr w:type="spellEnd"/>
-                    <w:r>
-                      <w:rPr>
-                        <w:rFonts w:ascii="Segoe UI Semibold" w:hAnsi="Segoe UI Semibold" w:cs="Segoe UI"/>
-                        <w:color w:val="FFFFFF" w:themeColor="background1"/>
-                        <w:sz w:val="16"/>
-                        <w:szCs w:val="16"/>
-                      </w:rPr>
-                      <w:t xml:space="preserve"> Blvd.</w:t>
-                    </w:r>
-                    <w:r>
-                      <w:rPr>
-                        <w:rFonts w:ascii="Segoe UI Semibold" w:hAnsi="Segoe UI Semibold" w:cs="Segoe UI"/>
-                        <w:color w:val="FFFFFF" w:themeColor="background1"/>
-                        <w:sz w:val="16"/>
-                        <w:szCs w:val="16"/>
-                      </w:rPr>
-                      <w:t>,</w:t>
-                    </w:r>
-                    <w:r>
-                      <w:rPr>
-                        <w:rFonts w:ascii="Segoe UI Semibold" w:hAnsi="Segoe UI Semibold" w:cs="Segoe UI"/>
-                        <w:color w:val="FFFFFF" w:themeColor="background1"/>
-                        <w:sz w:val="16"/>
-                        <w:szCs w:val="16"/>
-                      </w:rPr>
-                      <w:t xml:space="preserve"> Sofia</w:t>
-                    </w:r>
-                    <w:r>
-                      <w:rPr>
-                        <w:rFonts w:ascii="Segoe UI Semibold" w:hAnsi="Segoe UI Semibold" w:cs="Segoe UI"/>
-                        <w:color w:val="FFFFFF" w:themeColor="background1"/>
-                        <w:sz w:val="16"/>
-                        <w:szCs w:val="16"/>
-                      </w:rPr>
-                      <w:t xml:space="preserve"> 1729, </w:t>
-                    </w:r>
-                    <w:r>
-                      <w:rPr>
-                        <w:rFonts w:ascii="Segoe UI Semibold" w:hAnsi="Segoe UI Semibold" w:cs="Segoe UI"/>
-                        <w:color w:val="FFFFFF" w:themeColor="background1"/>
-                        <w:sz w:val="16"/>
-                        <w:szCs w:val="16"/>
-                      </w:rPr>
-                      <w:t>Bulgaria</w:t>
-                    </w:r>
-                    <w:r>
-                      <w:rPr>
-                        <w:rFonts w:ascii="Segoe UI Semibold" w:hAnsi="Segoe UI Semibold" w:cs="Segoe UI"/>
-                        <w:color w:val="FFFFFF" w:themeColor="background1"/>
-                        <w:sz w:val="16"/>
-                        <w:szCs w:val="16"/>
-                      </w:rPr>
-                      <w:tab/>
-                    </w:r>
-                    <w:r>
-                      <w:rPr>
-                        <w:rFonts w:ascii="Segoe UI Semibold" w:hAnsi="Segoe UI Semibold" w:cs="Segoe UI"/>
-                        <w:noProof/>
-                        <w:color w:val="FFFFFF" w:themeColor="background1"/>
-                        <w:sz w:val="16"/>
-                        <w:szCs w:val="16"/>
-                      </w:rPr>
-                      <w:t>page</w:t>
-                    </w:r>
-                    <w:r>
-                      <w:rPr>
-                        <w:rFonts w:ascii="Segoe UI Semibold" w:hAnsi="Segoe UI Semibold" w:cs="Segoe UI"/>
-                        <w:color w:val="FFFFFF" w:themeColor="background1"/>
-                        <w:sz w:val="16"/>
-                        <w:szCs w:val="16"/>
-                      </w:rPr>
-                      <w:t xml:space="preserve"> </w:t>
-                    </w:r>
-                    <w:r>
-                      <w:rPr>
-                        <w:rFonts w:ascii="Segoe WP Semibold" w:hAnsi="Segoe WP Semibold" w:cs="Segoe UI"/>
-                        <w:b/>
-                        <w:color w:val="FFFFFF" w:themeColor="background1"/>
-                        <w:sz w:val="16"/>
-                        <w:szCs w:val="16"/>
-                      </w:rPr>
-                      <w:fldChar w:fldCharType="begin"/>
-                    </w:r>
-                    <w:r>
-                      <w:rPr>
-                        <w:rFonts w:ascii="Segoe WP Semibold" w:hAnsi="Segoe WP Semibold" w:cs="Segoe UI"/>
-                        <w:b/>
-                        <w:color w:val="FFFFFF" w:themeColor="background1"/>
-                        <w:sz w:val="16"/>
-                        <w:szCs w:val="16"/>
-                      </w:rPr>
-                      <w:instrText xml:space="preserve"> PAGE  \* Arabic  \* MERGEFORMAT </w:instrText>
-                    </w:r>
-                    <w:r>
-                      <w:rPr>
-                        <w:rFonts w:ascii="Segoe WP Semibold" w:hAnsi="Segoe WP Semibold" w:cs="Segoe UI"/>
-                        <w:b/>
-                        <w:color w:val="FFFFFF" w:themeColor="background1"/>
-                        <w:sz w:val="16"/>
-                        <w:szCs w:val="16"/>
-                      </w:rPr>
-                      <w:fldChar w:fldCharType="separate"/>
-                    </w:r>
-                    <w:r>
-                      <w:rPr>
-                        <w:rFonts w:ascii="Segoe WP Semibold" w:hAnsi="Segoe WP Semibold" w:cs="Segoe UI"/>
-                        <w:b/>
-                        <w:noProof/>
-                        <w:color w:val="FFFFFF" w:themeColor="background1"/>
-                        <w:sz w:val="16"/>
-                        <w:szCs w:val="16"/>
-                      </w:rPr>
-                      <w:t>4</w:t>
-                    </w:r>
-                    <w:r>
-                      <w:rPr>
-                        <w:rFonts w:ascii="Segoe WP Semibold" w:hAnsi="Segoe WP Semibold" w:cs="Segoe UI"/>
-                        <w:b/>
-                        <w:color w:val="FFFFFF" w:themeColor="background1"/>
-                        <w:sz w:val="16"/>
-                        <w:szCs w:val="16"/>
-                      </w:rPr>
-                      <w:fldChar w:fldCharType="end"/>
-                    </w:r>
-                    <w:r>
-                      <w:rPr>
-                        <w:rFonts w:ascii="Segoe WP Semibold" w:hAnsi="Segoe WP Semibold" w:cs="Segoe UI"/>
-                        <w:color w:val="FFFFFF" w:themeColor="background1"/>
-                        <w:sz w:val="16"/>
-                        <w:szCs w:val="16"/>
-                      </w:rPr>
-                      <w:t xml:space="preserve"> </w:t>
-                    </w:r>
-                    <w:r>
-                      <w:rPr>
-                        <w:rFonts w:ascii="Segoe WP Semibold" w:hAnsi="Segoe WP Semibold" w:cs="Segoe UI"/>
-                        <w:color w:val="FFFFFF" w:themeColor="background1"/>
-                        <w:sz w:val="16"/>
-                        <w:szCs w:val="16"/>
-                      </w:rPr>
-                      <w:t>of</w:t>
-                    </w:r>
-                    <w:r>
-                      <w:rPr>
-                        <w:rFonts w:ascii="Segoe WP Semibold" w:hAnsi="Segoe WP Semibold" w:cs="Segoe UI"/>
-                        <w:color w:val="FFFFFF" w:themeColor="background1"/>
-                        <w:sz w:val="16"/>
-                        <w:szCs w:val="16"/>
-                      </w:rPr>
-                      <w:t xml:space="preserve"> </w:t>
-                    </w:r>
-                    <w:r>
-                      <w:rPr>
-                        <w:rFonts w:ascii="Segoe WP Semibold" w:hAnsi="Segoe WP Semibold" w:cs="Segoe UI"/>
-                        <w:b/>
-                        <w:color w:val="FFFFFF" w:themeColor="background1"/>
-                        <w:sz w:val="16"/>
-                        <w:szCs w:val="16"/>
-                      </w:rPr>
-                      <w:fldChar w:fldCharType="begin"/>
-                    </w:r>
-                    <w:r>
-                      <w:rPr>
-                        <w:rFonts w:ascii="Segoe WP Semibold" w:hAnsi="Segoe WP Semibold" w:cs="Segoe UI"/>
-                        <w:b/>
-                        <w:color w:val="FFFFFF" w:themeColor="background1"/>
-                        <w:sz w:val="16"/>
-                        <w:szCs w:val="16"/>
-                      </w:rPr>
-                      <w:instrText xml:space="preserve"> NUMPAGES  \* Arabic  \* MERGEFORMAT </w:instrText>
-                    </w:r>
-                    <w:r>
-                      <w:rPr>
-                        <w:rFonts w:ascii="Segoe WP Semibold" w:hAnsi="Segoe WP Semibold" w:cs="Segoe UI"/>
-                        <w:b/>
-                        <w:color w:val="FFFFFF" w:themeColor="background1"/>
-                        <w:sz w:val="16"/>
-                        <w:szCs w:val="16"/>
-                      </w:rPr>
-                      <w:fldChar w:fldCharType="separate"/>
-                    </w:r>
-                    <w:r>
-                      <w:rPr>
-                        <w:rFonts w:ascii="Segoe WP Semibold" w:hAnsi="Segoe WP Semibold" w:cs="Segoe UI"/>
-                        <w:b/>
-                        <w:noProof/>
-                        <w:color w:val="FFFFFF" w:themeColor="background1"/>
-                        <w:sz w:val="16"/>
-                        <w:szCs w:val="16"/>
-                      </w:rPr>
-                      <w:t>4</w:t>
-                    </w:r>
-                    <w:r>
-                      <w:rPr>
-                        <w:rFonts w:ascii="Segoe WP Semibold" w:hAnsi="Segoe WP Semibold" w:cs="Segoe UI"/>
-                        <w:b/>
-                        <w:color w:val="FFFFFF" w:themeColor="background1"/>
-                        <w:sz w:val="16"/>
-                        <w:szCs w:val="16"/>
-                      </w:rPr>
-                      <w:fldChar w:fldCharType="end"/>
-                    </w:r>
-                  </w:p>
-                </w:txbxContent>
-              </v:textbox>
-            </v:shape>
-          </w:pict>
-        </mc:Fallback>
-      </mc:AlternateContent>
+      <w:pict>
+        <v:shapetype id="_x0000_t202" coordsize="21600,21600" o:spt="202" path="m,l,21600r21600,l21600,xe">
+          <v:stroke joinstyle="miter"/>
+          <v:path gradientshapeok="t" o:connecttype="rect"/>
+        </v:shapetype>
+        <v:shape id="Text Box 3" o:spid="_x0000_s4097" type="#_x0000_t202" style="position:absolute;left:0;text-align:left;margin-left:-1.4pt;margin-top:-6.2pt;width:511.65pt;height:22.7pt;z-index:251649536;visibility:visible;mso-width-relative:margin;mso-height-relative:margin" o:gfxdata="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" fillcolor="black [3213]" stroked="f" strokeweight=".5pt">
+          <v:textbox inset=",0">
+            <w:txbxContent>
+              <w:p>
+                <w:pPr>
+                  <w:tabs>
+                    <w:tab w:val="left" w:pos="8931"/>
+                  </w:tabs>
+                  <w:spacing w:line="240" w:lineRule="auto"/>
+                  <w:rPr>
+                    <w:rFonts w:ascii="Segoe UI Semibold" w:hAnsi="Segoe UI Semibold" w:cs="Segoe UI"/>
+                    <w:color w:val="FFFFFF" w:themeColor="background1"/>
+                    <w:sz w:val="16"/>
+                    <w:szCs w:val="16"/>
+                  </w:rPr>
+                </w:pPr>
+                <w:r>
+                  <w:rPr>
+                    <w:rFonts w:ascii="Segoe UI Semibold" w:hAnsi="Segoe UI Semibold" w:cs="Segoe UI"/>
+                    <w:noProof/>
+                    <w:color w:val="FFFFFF" w:themeColor="background1"/>
+                    <w:sz w:val="16"/>
+                    <w:szCs w:val="16"/>
+                  </w:rPr>
+                  <w:t>w</w:t>
+                </w:r>
+                <w:r>
+                  <w:rPr>
+                    <w:rFonts w:ascii="Segoe UI Semibold" w:hAnsi="Segoe UI Semibold" w:cs="Segoe UI"/>
+                    <w:color w:val="FFFFFF" w:themeColor="background1"/>
+                    <w:sz w:val="16"/>
+                    <w:szCs w:val="16"/>
+                  </w:rPr>
+                  <w:t xml:space="preserve">: </w:t>
+                </w:r>
+                <w:hyperlink r:id="rId1" w:history="1">
+                  <w:r>
+                    <w:rPr>
+                      <w:rStyle w:val="aa"/>
+                      <w:rFonts w:ascii="Segoe UI Semibold" w:hAnsi="Segoe UI Semibold" w:cs="Segoe UI"/>
+                      <w:color w:val="FFFFFF" w:themeColor="background1"/>
+                      <w:sz w:val="16"/>
+                      <w:szCs w:val="16"/>
+                      <w:u w:val="none"/>
+                    </w:rPr>
+                    <w:t>academy.telerik.com</w:t>
+                  </w:r>
+                </w:hyperlink>
+                <w:r>
+                  <w:rPr>
+                    <w:rFonts w:ascii="Segoe UI Semibold" w:hAnsi="Segoe UI Semibold" w:cs="Segoe UI"/>
+                    <w:color w:val="FFFFFF" w:themeColor="background1"/>
+                    <w:sz w:val="16"/>
+                    <w:szCs w:val="16"/>
+                  </w:rPr>
+                  <w:t xml:space="preserve"> • e: academy@telerik.com • a: </w:t>
+                </w:r>
+                <w:r>
+                  <w:rPr>
+                    <w:rFonts w:ascii="Segoe UI Semibold" w:hAnsi="Segoe UI Semibold" w:cs="Segoe UI"/>
+                    <w:color w:val="FFFFFF" w:themeColor="background1"/>
+                    <w:sz w:val="16"/>
+                    <w:szCs w:val="16"/>
+                  </w:rPr>
+                  <w:t xml:space="preserve">31 Alexander </w:t>
+                </w:r>
+                <w:proofErr w:type="spellStart"/>
+                <w:r>
+                  <w:rPr>
+                    <w:rFonts w:ascii="Segoe UI Semibold" w:hAnsi="Segoe UI Semibold" w:cs="Segoe UI"/>
+                    <w:color w:val="FFFFFF" w:themeColor="background1"/>
+                    <w:sz w:val="16"/>
+                    <w:szCs w:val="16"/>
+                  </w:rPr>
+                  <w:t>Malinov</w:t>
+                </w:r>
+                <w:proofErr w:type="spellEnd"/>
+                <w:r>
+                  <w:rPr>
+                    <w:rFonts w:ascii="Segoe UI Semibold" w:hAnsi="Segoe UI Semibold" w:cs="Segoe UI"/>
+                    <w:color w:val="FFFFFF" w:themeColor="background1"/>
+                    <w:sz w:val="16"/>
+                    <w:szCs w:val="16"/>
+                  </w:rPr>
+                  <w:t xml:space="preserve"> Blvd.</w:t>
+                </w:r>
+                <w:r>
+                  <w:rPr>
+                    <w:rFonts w:ascii="Segoe UI Semibold" w:hAnsi="Segoe UI Semibold" w:cs="Segoe UI"/>
+                    <w:color w:val="FFFFFF" w:themeColor="background1"/>
+                    <w:sz w:val="16"/>
+                    <w:szCs w:val="16"/>
+                  </w:rPr>
+                  <w:t>,</w:t>
+                </w:r>
+                <w:r>
+                  <w:rPr>
+                    <w:rFonts w:ascii="Segoe UI Semibold" w:hAnsi="Segoe UI Semibold" w:cs="Segoe UI"/>
+                    <w:color w:val="FFFFFF" w:themeColor="background1"/>
+                    <w:sz w:val="16"/>
+                    <w:szCs w:val="16"/>
+                  </w:rPr>
+                  <w:t xml:space="preserve"> Sofia</w:t>
+                </w:r>
+                <w:r>
+                  <w:rPr>
+                    <w:rFonts w:ascii="Segoe UI Semibold" w:hAnsi="Segoe UI Semibold" w:cs="Segoe UI"/>
+                    <w:color w:val="FFFFFF" w:themeColor="background1"/>
+                    <w:sz w:val="16"/>
+                    <w:szCs w:val="16"/>
+                  </w:rPr>
+                  <w:t xml:space="preserve"> 1729, </w:t>
+                </w:r>
+                <w:r>
+                  <w:rPr>
+                    <w:rFonts w:ascii="Segoe UI Semibold" w:hAnsi="Segoe UI Semibold" w:cs="Segoe UI"/>
+                    <w:color w:val="FFFFFF" w:themeColor="background1"/>
+                    <w:sz w:val="16"/>
+                    <w:szCs w:val="16"/>
+                  </w:rPr>
+                  <w:t>Bulgaria</w:t>
+                </w:r>
+                <w:r>
+                  <w:rPr>
+                    <w:rFonts w:ascii="Segoe UI Semibold" w:hAnsi="Segoe UI Semibold" w:cs="Segoe UI"/>
+                    <w:color w:val="FFFFFF" w:themeColor="background1"/>
+                    <w:sz w:val="16"/>
+                    <w:szCs w:val="16"/>
+                  </w:rPr>
+                  <w:tab/>
+                </w:r>
+                <w:r>
+                  <w:rPr>
+                    <w:rFonts w:ascii="Segoe UI Semibold" w:hAnsi="Segoe UI Semibold" w:cs="Segoe UI"/>
+                    <w:noProof/>
+                    <w:color w:val="FFFFFF" w:themeColor="background1"/>
+                    <w:sz w:val="16"/>
+                    <w:szCs w:val="16"/>
+                  </w:rPr>
+                  <w:t>page</w:t>
+                </w:r>
+                <w:r>
+                  <w:rPr>
+                    <w:rFonts w:ascii="Segoe UI Semibold" w:hAnsi="Segoe UI Semibold" w:cs="Segoe UI"/>
+                    <w:color w:val="FFFFFF" w:themeColor="background1"/>
+                    <w:sz w:val="16"/>
+                    <w:szCs w:val="16"/>
+                  </w:rPr>
+                  <w:t xml:space="preserve"> </w:t>
+                </w:r>
+                <w:r>
+                  <w:rPr>
+                    <w:rFonts w:ascii="Segoe WP Semibold" w:hAnsi="Segoe WP Semibold" w:cs="Segoe UI"/>
+                    <w:b/>
+                    <w:color w:val="FFFFFF" w:themeColor="background1"/>
+                    <w:sz w:val="16"/>
+                    <w:szCs w:val="16"/>
+                  </w:rPr>
+                  <w:fldChar w:fldCharType="begin"/>
+                </w:r>
+                <w:r>
+                  <w:rPr>
+                    <w:rFonts w:ascii="Segoe WP Semibold" w:hAnsi="Segoe WP Semibold" w:cs="Segoe UI"/>
+                    <w:b/>
+                    <w:color w:val="FFFFFF" w:themeColor="background1"/>
+                    <w:sz w:val="16"/>
+                    <w:szCs w:val="16"/>
+                  </w:rPr>
+                  <w:instrText xml:space="preserve"> PAGE  \* Arabic  \* MERGEFORMAT </w:instrText>
+                </w:r>
+                <w:r>
+                  <w:rPr>
+                    <w:rFonts w:ascii="Segoe WP Semibold" w:hAnsi="Segoe WP Semibold" w:cs="Segoe UI"/>
+                    <w:b/>
+                    <w:color w:val="FFFFFF" w:themeColor="background1"/>
+                    <w:sz w:val="16"/>
+                    <w:szCs w:val="16"/>
+                  </w:rPr>
+                  <w:fldChar w:fldCharType="separate"/>
+                </w:r>
+                <w:r>
+                  <w:rPr>
+                    <w:rFonts w:ascii="Segoe WP Semibold" w:hAnsi="Segoe WP Semibold" w:cs="Segoe UI"/>
+                    <w:b/>
+                    <w:noProof/>
+                    <w:color w:val="FFFFFF" w:themeColor="background1"/>
+                    <w:sz w:val="16"/>
+                    <w:szCs w:val="16"/>
+                  </w:rPr>
+                  <w:t>2</w:t>
+                </w:r>
+                <w:r>
+                  <w:rPr>
+                    <w:rFonts w:ascii="Segoe WP Semibold" w:hAnsi="Segoe WP Semibold" w:cs="Segoe UI"/>
+                    <w:b/>
+                    <w:color w:val="FFFFFF" w:themeColor="background1"/>
+                    <w:sz w:val="16"/>
+                    <w:szCs w:val="16"/>
+                  </w:rPr>
+                  <w:fldChar w:fldCharType="end"/>
+                </w:r>
+                <w:r>
+                  <w:rPr>
+                    <w:rFonts w:ascii="Segoe WP Semibold" w:hAnsi="Segoe WP Semibold" w:cs="Segoe UI"/>
+                    <w:color w:val="FFFFFF" w:themeColor="background1"/>
+                    <w:sz w:val="16"/>
+                    <w:szCs w:val="16"/>
+                  </w:rPr>
+                  <w:t xml:space="preserve"> </w:t>
+                </w:r>
+                <w:r>
+                  <w:rPr>
+                    <w:rFonts w:ascii="Segoe WP Semibold" w:hAnsi="Segoe WP Semibold" w:cs="Segoe UI"/>
+                    <w:color w:val="FFFFFF" w:themeColor="background1"/>
+                    <w:sz w:val="16"/>
+                    <w:szCs w:val="16"/>
+                  </w:rPr>
+                  <w:t>of</w:t>
+                </w:r>
+                <w:r>
+                  <w:rPr>
+                    <w:rFonts w:ascii="Segoe WP Semibold" w:hAnsi="Segoe WP Semibold" w:cs="Segoe UI"/>
+                    <w:color w:val="FFFFFF" w:themeColor="background1"/>
+                    <w:sz w:val="16"/>
+                    <w:szCs w:val="16"/>
+                  </w:rPr>
+                  <w:t xml:space="preserve"> </w:t>
+                </w:r>
+                <w:fldSimple w:instr=" NUMPAGES  \* Arabic  \* MERGEFORMAT ">
+                  <w:r>
+                    <w:rPr>
+                      <w:rFonts w:ascii="Segoe WP Semibold" w:hAnsi="Segoe WP Semibold" w:cs="Segoe UI"/>
+                      <w:b/>
+                      <w:noProof/>
+                      <w:color w:val="FFFFFF" w:themeColor="background1"/>
+                      <w:sz w:val="16"/>
+                      <w:szCs w:val="16"/>
+                    </w:rPr>
+                    <w:t>4</w:t>
+                  </w:r>
+                </w:fldSimple>
+              </w:p>
+            </w:txbxContent>
+          </v:textbox>
+        </v:shape>
+      </w:pict>
     </w:r>
     <w:r>
       <w:rPr>
@@ -4485,9 +4054,10 @@
         <w:color w:val="FFFFFF" w:themeColor="background1"/>
         <w:sz w:val="16"/>
         <w:szCs w:val="16"/>
+        <w:lang w:val="bg-BG" w:eastAsia="bg-BG"/>
       </w:rPr>
       <w:drawing>
-        <wp:anchor distT="0" distB="0" distL="114300" distR="114300" simplePos="0" relativeHeight="251659776" behindDoc="0" locked="0" layoutInCell="1" allowOverlap="1" wp14:anchorId="498B9329" wp14:editId="0A9979F5">
+        <wp:anchor distT="0" distB="0" distL="114300" distR="114300" simplePos="0" relativeHeight="251659776" behindDoc="0" locked="0" layoutInCell="1" allowOverlap="1">
           <wp:simplePos x="0" y="0"/>
           <wp:positionH relativeFrom="column">
             <wp:posOffset>5200650</wp:posOffset>
@@ -4499,7 +4069,7 @@
           <wp:effectExtent l="0" t="0" r="5080" b="8890"/>
           <wp:wrapNone/>
           <wp:docPr id="4" name="Picture 4">
-            <a:hlinkClick xmlns:a="http://schemas.openxmlformats.org/drawingml/2006/main" r:id="rId3"/>
+            <a:hlinkClick xmlns:a="http://schemas.openxmlformats.org/drawingml/2006/main" r:id="rId2"/>
           </wp:docPr>
           <wp:cNvGraphicFramePr>
             <a:graphicFrameLocks xmlns:a="http://schemas.openxmlformats.org/drawingml/2006/main" noChangeAspect="1"/>
@@ -4512,10 +4082,10 @@
                   <pic:cNvPicPr/>
                 </pic:nvPicPr>
                 <pic:blipFill>
-                  <a:blip r:embed="rId4" cstate="print">
+                  <a:blip r:embed="rId3" cstate="print">
                     <a:extLst>
                       <a:ext uri="{28A0092B-C50C-407E-A947-70E740481C1C}">
-                        <a14:useLocalDpi xmlns:a14="http://schemas.microsoft.com/office/drawing/2010/main" val="0"/>
+                        <a14:useLocalDpi xmlns:a14="http://schemas.microsoft.com/office/drawing/2010/main" xmlns:wps="http://schemas.microsoft.com/office/word/2010/wordprocessingShape" xmlns:wpi="http://schemas.microsoft.com/office/word/2010/wordprocessingInk" xmlns:wpg="http://schemas.microsoft.com/office/word/2010/wordprocessingGroup" xmlns:w14="http://schemas.microsoft.com/office/word/2010/wordml" xmlns:w="http://schemas.openxmlformats.org/wordprocessingml/2006/main" xmlns:w10="urn:schemas-microsoft-com:office:word" xmlns:wp14="http://schemas.microsoft.com/office/word/2010/wordprocessingDrawing" xmlns:v="urn:schemas-microsoft-com:vml" xmlns:o="urn:schemas-microsoft-com:office:office" xmlns:mc="http://schemas.openxmlformats.org/markup-compatibility/2006" xmlns:wpc="http://schemas.microsoft.com/office/word/2010/wordprocessingCanvas" xmlns="" val="0"/>
                       </a:ext>
                     </a:extLst>
                   </a:blip>
@@ -4535,12 +4105,6 @@
               </pic:pic>
             </a:graphicData>
           </a:graphic>
-          <wp14:sizeRelH relativeFrom="margin">
-            <wp14:pctWidth>0</wp14:pctWidth>
-          </wp14:sizeRelH>
-          <wp14:sizeRelV relativeFrom="margin">
-            <wp14:pctHeight>0</wp14:pctHeight>
-          </wp14:sizeRelV>
         </wp:anchor>
       </w:drawing>
     </w:r>
@@ -4551,9 +4115,10 @@
         <w:color w:val="FFFFFF" w:themeColor="background1"/>
         <w:sz w:val="16"/>
         <w:szCs w:val="16"/>
+        <w:lang w:val="bg-BG" w:eastAsia="bg-BG"/>
       </w:rPr>
       <w:drawing>
-        <wp:anchor distT="0" distB="0" distL="114300" distR="114300" simplePos="0" relativeHeight="251654656" behindDoc="0" locked="0" layoutInCell="1" allowOverlap="1" wp14:anchorId="3CE8700A" wp14:editId="3C1F06C6">
+        <wp:anchor distT="0" distB="0" distL="114300" distR="114300" simplePos="0" relativeHeight="251654656" behindDoc="0" locked="0" layoutInCell="1" allowOverlap="1">
           <wp:simplePos x="0" y="0"/>
           <wp:positionH relativeFrom="column">
             <wp:posOffset>5013325</wp:posOffset>
@@ -4565,7 +4130,7 @@
           <wp:effectExtent l="0" t="0" r="5080" b="8890"/>
           <wp:wrapNone/>
           <wp:docPr id="1" name="Picture 1">
-            <a:hlinkClick xmlns:a="http://schemas.openxmlformats.org/drawingml/2006/main" r:id="rId5"/>
+            <a:hlinkClick xmlns:a="http://schemas.openxmlformats.org/drawingml/2006/main" r:id="rId4"/>
           </wp:docPr>
           <wp:cNvGraphicFramePr>
             <a:graphicFrameLocks xmlns:a="http://schemas.openxmlformats.org/drawingml/2006/main" noChangeAspect="1"/>
@@ -4578,10 +4143,10 @@
                   <pic:cNvPicPr/>
                 </pic:nvPicPr>
                 <pic:blipFill>
-                  <a:blip r:embed="rId6" cstate="print">
+                  <a:blip r:embed="rId5" cstate="print">
                     <a:extLst>
                       <a:ext uri="{28A0092B-C50C-407E-A947-70E740481C1C}">
-                        <a14:useLocalDpi xmlns:a14="http://schemas.microsoft.com/office/drawing/2010/main" val="0"/>
+                        <a14:useLocalDpi xmlns:a14="http://schemas.microsoft.com/office/drawing/2010/main" xmlns:wps="http://schemas.microsoft.com/office/word/2010/wordprocessingShape" xmlns:wpi="http://schemas.microsoft.com/office/word/2010/wordprocessingInk" xmlns:wpg="http://schemas.microsoft.com/office/word/2010/wordprocessingGroup" xmlns:w14="http://schemas.microsoft.com/office/word/2010/wordml" xmlns:w="http://schemas.openxmlformats.org/wordprocessingml/2006/main" xmlns:w10="urn:schemas-microsoft-com:office:word" xmlns:wp14="http://schemas.microsoft.com/office/word/2010/wordprocessingDrawing" xmlns:v="urn:schemas-microsoft-com:vml" xmlns:o="urn:schemas-microsoft-com:office:office" xmlns:mc="http://schemas.openxmlformats.org/markup-compatibility/2006" xmlns:wpc="http://schemas.microsoft.com/office/word/2010/wordprocessingCanvas" xmlns="" val="0"/>
                       </a:ext>
                     </a:extLst>
                   </a:blip>
@@ -4601,12 +4166,6 @@
               </pic:pic>
             </a:graphicData>
           </a:graphic>
-          <wp14:sizeRelH relativeFrom="margin">
-            <wp14:pctWidth>0</wp14:pctWidth>
-          </wp14:sizeRelH>
-          <wp14:sizeRelV relativeFrom="margin">
-            <wp14:pctHeight>0</wp14:pctHeight>
-          </wp14:sizeRelV>
         </wp:anchor>
       </w:drawing>
     </w:r>
@@ -4617,9 +4176,10 @@
         <w:color w:val="FFFFFF" w:themeColor="background1"/>
         <w:sz w:val="16"/>
         <w:szCs w:val="16"/>
+        <w:lang w:val="bg-BG" w:eastAsia="bg-BG"/>
       </w:rPr>
       <w:drawing>
-        <wp:anchor distT="0" distB="0" distL="114300" distR="114300" simplePos="0" relativeHeight="251664896" behindDoc="0" locked="0" layoutInCell="1" allowOverlap="1" wp14:anchorId="0D53BD4A" wp14:editId="60916DD0">
+        <wp:anchor distT="0" distB="0" distL="114300" distR="114300" simplePos="0" relativeHeight="251664896" behindDoc="0" locked="0" layoutInCell="1" allowOverlap="1">
           <wp:simplePos x="0" y="0"/>
           <wp:positionH relativeFrom="column">
             <wp:posOffset>5407660</wp:posOffset>
@@ -4631,7 +4191,7 @@
           <wp:effectExtent l="0" t="0" r="0" b="9525"/>
           <wp:wrapNone/>
           <wp:docPr id="5" name="Picture 5">
-            <a:hlinkClick xmlns:a="http://schemas.openxmlformats.org/drawingml/2006/main" r:id="rId7"/>
+            <a:hlinkClick xmlns:a="http://schemas.openxmlformats.org/drawingml/2006/main" r:id="rId6"/>
           </wp:docPr>
           <wp:cNvGraphicFramePr>
             <a:graphicFrameLocks xmlns:a="http://schemas.openxmlformats.org/drawingml/2006/main" noChangeAspect="1"/>
@@ -4644,10 +4204,10 @@
                   <pic:cNvPicPr/>
                 </pic:nvPicPr>
                 <pic:blipFill>
-                  <a:blip r:embed="rId8" cstate="print">
+                  <a:blip r:embed="rId7" cstate="print">
                     <a:extLst>
                       <a:ext uri="{28A0092B-C50C-407E-A947-70E740481C1C}">
-                        <a14:useLocalDpi xmlns:a14="http://schemas.microsoft.com/office/drawing/2010/main" val="0"/>
+                        <a14:useLocalDpi xmlns:a14="http://schemas.microsoft.com/office/drawing/2010/main" xmlns:wps="http://schemas.microsoft.com/office/word/2010/wordprocessingShape" xmlns:wpi="http://schemas.microsoft.com/office/word/2010/wordprocessingInk" xmlns:wpg="http://schemas.microsoft.com/office/word/2010/wordprocessingGroup" xmlns:w14="http://schemas.microsoft.com/office/word/2010/wordml" xmlns:w="http://schemas.openxmlformats.org/wordprocessingml/2006/main" xmlns:w10="urn:schemas-microsoft-com:office:word" xmlns:wp14="http://schemas.microsoft.com/office/word/2010/wordprocessingDrawing" xmlns:v="urn:schemas-microsoft-com:vml" xmlns:o="urn:schemas-microsoft-com:office:office" xmlns:mc="http://schemas.openxmlformats.org/markup-compatibility/2006" xmlns:wpc="http://schemas.microsoft.com/office/word/2010/wordprocessingCanvas" xmlns="" val="0"/>
                       </a:ext>
                     </a:extLst>
                   </a:blip>
@@ -4667,12 +4227,6 @@
               </pic:pic>
             </a:graphicData>
           </a:graphic>
-          <wp14:sizeRelH relativeFrom="margin">
-            <wp14:pctWidth>0</wp14:pctWidth>
-          </wp14:sizeRelH>
-          <wp14:sizeRelV relativeFrom="margin">
-            <wp14:pctHeight>0</wp14:pctHeight>
-          </wp14:sizeRelV>
         </wp:anchor>
       </w:drawing>
     </w:r>
@@ -4681,7 +4235,7 @@
 </file>
 
 <file path=word/footnotes.xml><?xml version="1.0" encoding="utf-8"?>
-<w:footnotes xmlns:wpc="http://schemas.microsoft.com/office/word/2010/wordprocessingCanvas" xmlns:mc="http://schemas.openxmlformats.org/markup-compatibility/2006" xmlns:o="urn:schemas-microsoft-com:office:office" xmlns:r="http://schemas.openxmlformats.org/officeDocument/2006/relationships" xmlns:m="http://schemas.openxmlformats.org/officeDocument/2006/math" xmlns:v="urn:schemas-microsoft-com:vml" xmlns:wp14="http://schemas.microsoft.com/office/word/2010/wordprocessingDrawing" xmlns:wp="http://schemas.openxmlformats.org/drawingml/2006/wordprocessingDrawing" xmlns:w10="urn:schemas-microsoft-com:office:word" xmlns:w="http://schemas.openxmlformats.org/wordprocessingml/2006/main" xmlns:w14="http://schemas.microsoft.com/office/word/2010/wordml" xmlns:wpg="http://schemas.microsoft.com/office/word/2010/wordprocessingGroup" xmlns:wpi="http://schemas.microsoft.com/office/word/2010/wordprocessingInk" xmlns:wne="http://schemas.microsoft.com/office/word/2006/wordml" xmlns:wps="http://schemas.microsoft.com/office/word/2010/wordprocessingShape" mc:Ignorable="w14 wp14">
+<w:footnotes xmlns:ve="http://schemas.openxmlformats.org/markup-compatibility/2006" xmlns:o="urn:schemas-microsoft-com:office:office" xmlns:r="http://schemas.openxmlformats.org/officeDocument/2006/relationships" xmlns:m="http://schemas.openxmlformats.org/officeDocument/2006/math" xmlns:v="urn:schemas-microsoft-com:vml" xmlns:wp="http://schemas.openxmlformats.org/drawingml/2006/wordprocessingDrawing" xmlns:w10="urn:schemas-microsoft-com:office:word" xmlns:w="http://schemas.openxmlformats.org/wordprocessingml/2006/main" xmlns:wne="http://schemas.microsoft.com/office/word/2006/wordml">
   <w:footnote w:type="separator" w:id="-1">
     <w:p>
       <w:pPr>
@@ -4706,7 +4260,7 @@
 </file>
 
 <file path=word/header1.xml><?xml version="1.0" encoding="utf-8"?>
-<w:hdr xmlns:wpc="http://schemas.microsoft.com/office/word/2010/wordprocessingCanvas" xmlns:mc="http://schemas.openxmlformats.org/markup-compatibility/2006" xmlns:o="urn:schemas-microsoft-com:office:office" xmlns:r="http://schemas.openxmlformats.org/officeDocument/2006/relationships" xmlns:m="http://schemas.openxmlformats.org/officeDocument/2006/math" xmlns:v="urn:schemas-microsoft-com:vml" xmlns:wp14="http://schemas.microsoft.com/office/word/2010/wordprocessingDrawing" xmlns:wp="http://schemas.openxmlformats.org/drawingml/2006/wordprocessingDrawing" xmlns:w10="urn:schemas-microsoft-com:office:word" xmlns:w="http://schemas.openxmlformats.org/wordprocessingml/2006/main" xmlns:w14="http://schemas.microsoft.com/office/word/2010/wordml" xmlns:wpg="http://schemas.microsoft.com/office/word/2010/wordprocessingGroup" xmlns:wpi="http://schemas.microsoft.com/office/word/2010/wordprocessingInk" xmlns:wne="http://schemas.microsoft.com/office/word/2006/wordml" xmlns:wps="http://schemas.microsoft.com/office/word/2010/wordprocessingShape" mc:Ignorable="w14 wp14">
+<w:hdr xmlns:ve="http://schemas.openxmlformats.org/markup-compatibility/2006" xmlns:o="urn:schemas-microsoft-com:office:office" xmlns:r="http://schemas.openxmlformats.org/officeDocument/2006/relationships" xmlns:m="http://schemas.openxmlformats.org/officeDocument/2006/math" xmlns:v="urn:schemas-microsoft-com:vml" xmlns:wp="http://schemas.openxmlformats.org/drawingml/2006/wordprocessingDrawing" xmlns:w10="urn:schemas-microsoft-com:office:word" xmlns:w="http://schemas.openxmlformats.org/wordprocessingml/2006/main" xmlns:wne="http://schemas.microsoft.com/office/word/2006/wordml">
   <w:p>
     <w:pPr>
       <w:pStyle w:val="a4"/>
@@ -4720,9 +4274,10 @@
     <w:r>
       <w:rPr>
         <w:noProof/>
+        <w:lang w:val="bg-BG" w:eastAsia="bg-BG"/>
       </w:rPr>
       <w:drawing>
-        <wp:anchor distT="0" distB="0" distL="114300" distR="114300" simplePos="0" relativeHeight="251670016" behindDoc="0" locked="0" layoutInCell="1" allowOverlap="1" wp14:anchorId="1BA4A4CB" wp14:editId="1652C4C2">
+        <wp:anchor distT="0" distB="0" distL="114300" distR="114300" simplePos="0" relativeHeight="251670016" behindDoc="0" locked="0" layoutInCell="1" allowOverlap="1">
           <wp:simplePos x="0" y="0"/>
           <wp:positionH relativeFrom="column">
             <wp:posOffset>-16510</wp:posOffset>
@@ -4748,7 +4303,7 @@
                   <a:blip r:embed="rId1" cstate="print">
                     <a:extLst>
                       <a:ext uri="{28A0092B-C50C-407E-A947-70E740481C1C}">
-                        <a14:useLocalDpi xmlns:a14="http://schemas.microsoft.com/office/drawing/2010/main" val="0"/>
+                        <a14:useLocalDpi xmlns:a14="http://schemas.microsoft.com/office/drawing/2010/main" xmlns:wps="http://schemas.microsoft.com/office/word/2010/wordprocessingShape" xmlns:wpi="http://schemas.microsoft.com/office/word/2010/wordprocessingInk" xmlns:wpg="http://schemas.microsoft.com/office/word/2010/wordprocessingGroup" xmlns:w14="http://schemas.microsoft.com/office/word/2010/wordml" xmlns:w="http://schemas.openxmlformats.org/wordprocessingml/2006/main" xmlns:w10="urn:schemas-microsoft-com:office:word" xmlns:wp14="http://schemas.microsoft.com/office/word/2010/wordprocessingDrawing" xmlns:v="urn:schemas-microsoft-com:vml" xmlns:o="urn:schemas-microsoft-com:office:office" xmlns:mc="http://schemas.openxmlformats.org/markup-compatibility/2006" xmlns:wpc="http://schemas.microsoft.com/office/word/2010/wordprocessingCanvas" xmlns="" val="0"/>
                       </a:ext>
                     </a:extLst>
                   </a:blip>
@@ -4768,12 +4323,6 @@
               </pic:pic>
             </a:graphicData>
           </a:graphic>
-          <wp14:sizeRelH relativeFrom="margin">
-            <wp14:pctWidth>0</wp14:pctWidth>
-          </wp14:sizeRelH>
-          <wp14:sizeRelV relativeFrom="margin">
-            <wp14:pctHeight>0</wp14:pctHeight>
-          </wp14:sizeRelV>
         </wp:anchor>
       </w:drawing>
     </w:r>
@@ -4782,7 +4331,7 @@
 </file>
 
 <file path=word/numbering.xml><?xml version="1.0" encoding="utf-8"?>
-<w:numbering xmlns:wpc="http://schemas.microsoft.com/office/word/2010/wordprocessingCanvas" xmlns:mc="http://schemas.openxmlformats.org/markup-compatibility/2006" xmlns:o="urn:schemas-microsoft-com:office:office" xmlns:r="http://schemas.openxmlformats.org/officeDocument/2006/relationships" xmlns:m="http://schemas.openxmlformats.org/officeDocument/2006/math" xmlns:v="urn:schemas-microsoft-com:vml" xmlns:wp14="http://schemas.microsoft.com/office/word/2010/wordprocessingDrawing" xmlns:wp="http://schemas.openxmlformats.org/drawingml/2006/wordprocessingDrawing" xmlns:w10="urn:schemas-microsoft-com:office:word" xmlns:w="http://schemas.openxmlformats.org/wordprocessingml/2006/main" xmlns:w14="http://schemas.microsoft.com/office/word/2010/wordml" xmlns:wpg="http://schemas.microsoft.com/office/word/2010/wordprocessingGroup" xmlns:wpi="http://schemas.microsoft.com/office/word/2010/wordprocessingInk" xmlns:wne="http://schemas.microsoft.com/office/word/2006/wordml" xmlns:wps="http://schemas.microsoft.com/office/word/2010/wordprocessingShape" mc:Ignorable="w14 wp14">
+<w:numbering xmlns:ve="http://schemas.openxmlformats.org/markup-compatibility/2006" xmlns:o="urn:schemas-microsoft-com:office:office" xmlns:r="http://schemas.openxmlformats.org/officeDocument/2006/relationships" xmlns:m="http://schemas.openxmlformats.org/officeDocument/2006/math" xmlns:v="urn:schemas-microsoft-com:vml" xmlns:wp="http://schemas.openxmlformats.org/drawingml/2006/wordprocessingDrawing" xmlns:w10="urn:schemas-microsoft-com:office:word" xmlns:w="http://schemas.openxmlformats.org/wordprocessingml/2006/main" xmlns:wne="http://schemas.microsoft.com/office/word/2006/wordml">
   <w:abstractNum w:abstractNumId="0">
     <w:nsid w:val="00D05812"/>
     <w:multiLevelType w:val="hybridMultilevel"/>
@@ -7479,7 +7028,7 @@
 </file>
 
 <file path=word/styles.xml><?xml version="1.0" encoding="utf-8"?>
-<w:styles xmlns:mc="http://schemas.openxmlformats.org/markup-compatibility/2006" xmlns:r="http://schemas.openxmlformats.org/officeDocument/2006/relationships" xmlns:w="http://schemas.openxmlformats.org/wordprocessingml/2006/main" xmlns:w14="http://schemas.microsoft.com/office/word/2010/wordml" mc:Ignorable="w14">
+<w:styles xmlns:r="http://schemas.openxmlformats.org/officeDocument/2006/relationships" xmlns:w="http://schemas.openxmlformats.org/wordprocessingml/2006/main">
   <w:docDefaults>
     <w:rPrDefault>
       <w:rPr>
@@ -7783,6 +7332,7 @@
     <w:uiPriority w:val="99"/>
     <w:semiHidden/>
     <w:unhideWhenUsed/>
+    <w:qFormat/>
     <w:tblPr>
       <w:tblInd w:w="0" w:type="dxa"/>
       <w:tblCellMar>
@@ -9050,7 +8600,7 @@
 </file>
 
 <file path=customXml/itemProps1.xml><?xml version="1.0" encoding="utf-8"?>
-<ds:datastoreItem xmlns:ds="http://schemas.openxmlformats.org/officeDocument/2006/customXml" ds:itemID="{81BDD91C-51F2-40DA-9F79-006B965A6C7A}">
+<ds:datastoreItem xmlns:ds="http://schemas.openxmlformats.org/officeDocument/2006/customXml" ds:itemID="{77578DE0-1203-4039-8E35-18991FBF4D37}">
   <ds:schemaRefs>
     <ds:schemaRef ds:uri="http://schemas.openxmlformats.org/officeDocument/2006/bibliography"/>
   </ds:schemaRefs>

</xml_diff>

<commit_message>
add Iron.cs and Mine.cs, update ExtendedInteractionManager.cs and Program.cs
</commit_message>
<xml_diff>
--- a/C#/C# OOP Contests/2/Trade-Аnd-Тravel/OOP-TradeAndTravel.docx
+++ b/C#/C# OOP Contests/2/Trade-Аnd-Тravel/OOP-TradeAndTravel.docx
@@ -1321,11 +1321,13 @@
         </w:numPr>
         <w:rPr>
           <w:rFonts w:eastAsia="MS Mincho"/>
-        </w:rPr>
-      </w:pPr>
-      <w:r>
-        <w:rPr>
-          <w:rFonts w:eastAsia="MS Mincho"/>
+          <w:color w:val="00B050"/>
+        </w:rPr>
+      </w:pPr>
+      <w:r>
+        <w:rPr>
+          <w:rFonts w:eastAsia="MS Mincho"/>
+          <w:color w:val="00B050"/>
         </w:rPr>
         <w:t>Implement a command to create a Wood item</w:t>
       </w:r>
@@ -1339,11 +1341,13 @@
         </w:numPr>
         <w:rPr>
           <w:rFonts w:eastAsia="MS Mincho"/>
-        </w:rPr>
-      </w:pPr>
-      <w:r>
-        <w:rPr>
-          <w:rFonts w:eastAsia="MS Mincho"/>
+          <w:color w:val="00B050"/>
+        </w:rPr>
+      </w:pPr>
+      <w:r>
+        <w:rPr>
+          <w:rFonts w:eastAsia="MS Mincho"/>
+          <w:color w:val="00B050"/>
         </w:rPr>
         <w:t>The Wood item has a money value of 2</w:t>
       </w:r>
@@ -1357,11 +1361,13 @@
         </w:numPr>
         <w:rPr>
           <w:rFonts w:eastAsia="MS Mincho"/>
-        </w:rPr>
-      </w:pPr>
-      <w:r>
-        <w:rPr>
-          <w:rFonts w:eastAsia="MS Mincho"/>
+          <w:color w:val="00B050"/>
+        </w:rPr>
+      </w:pPr>
+      <w:r>
+        <w:rPr>
+          <w:rFonts w:eastAsia="MS Mincho"/>
+          <w:color w:val="00B050"/>
         </w:rPr>
         <w:t>The Wood item decreases its value each time it is dropped by 1, until it reaches 0</w:t>
       </w:r>
@@ -1375,11 +1381,13 @@
         </w:numPr>
         <w:rPr>
           <w:rFonts w:eastAsia="MS Mincho"/>
-        </w:rPr>
-      </w:pPr>
-      <w:r>
-        <w:rPr>
-          <w:rFonts w:eastAsia="MS Mincho"/>
+          <w:color w:val="00B050"/>
+        </w:rPr>
+      </w:pPr>
+      <w:r>
+        <w:rPr>
+          <w:rFonts w:eastAsia="MS Mincho"/>
+          <w:color w:val="00B050"/>
         </w:rPr>
         <w:t xml:space="preserve">Syntax: </w:t>
       </w:r>
@@ -1387,6 +1395,7 @@
         <w:rPr>
           <w:rFonts w:eastAsia="MS Mincho"/>
           <w:b/>
+          <w:color w:val="00B050"/>
         </w:rPr>
         <w:t xml:space="preserve">create item wood </w:t>
       </w:r>
@@ -1395,6 +1404,7 @@
           <w:rFonts w:eastAsia="MS Mincho"/>
           <w:b/>
           <w:i/>
+          <w:color w:val="00B050"/>
         </w:rPr>
         <w:t>woodname location</w:t>
       </w:r>
@@ -1408,11 +1418,13 @@
         </w:numPr>
         <w:rPr>
           <w:rFonts w:eastAsia="MS Mincho"/>
-        </w:rPr>
-      </w:pPr>
-      <w:r>
-        <w:rPr>
-          <w:rFonts w:eastAsia="MS Mincho"/>
+          <w:color w:val="00B050"/>
+        </w:rPr>
+      </w:pPr>
+      <w:r>
+        <w:rPr>
+          <w:rFonts w:eastAsia="MS Mincho"/>
+          <w:color w:val="00B050"/>
         </w:rPr>
         <w:t>Implement a command to create an Iron item</w:t>
       </w:r>
@@ -1426,11 +1438,13 @@
         </w:numPr>
         <w:rPr>
           <w:rFonts w:eastAsia="MS Mincho"/>
-        </w:rPr>
-      </w:pPr>
-      <w:r>
-        <w:rPr>
-          <w:rFonts w:eastAsia="MS Mincho"/>
+          <w:color w:val="00B050"/>
+        </w:rPr>
+      </w:pPr>
+      <w:r>
+        <w:rPr>
+          <w:rFonts w:eastAsia="MS Mincho"/>
+          <w:color w:val="00B050"/>
         </w:rPr>
         <w:t>The Iron item has a money value of 3</w:t>
       </w:r>
@@ -1444,11 +1458,13 @@
         </w:numPr>
         <w:rPr>
           <w:rFonts w:eastAsia="MS Mincho"/>
-        </w:rPr>
-      </w:pPr>
-      <w:r>
-        <w:rPr>
-          <w:rFonts w:eastAsia="MS Mincho"/>
+          <w:color w:val="00B050"/>
+        </w:rPr>
+      </w:pPr>
+      <w:r>
+        <w:rPr>
+          <w:rFonts w:eastAsia="MS Mincho"/>
+          <w:color w:val="00B050"/>
         </w:rPr>
         <w:t xml:space="preserve">Syntax: </w:t>
       </w:r>
@@ -1456,6 +1472,7 @@
         <w:rPr>
           <w:rFonts w:eastAsia="MS Mincho"/>
           <w:b/>
+          <w:color w:val="00B050"/>
         </w:rPr>
         <w:t xml:space="preserve">create item iron </w:t>
       </w:r>
@@ -1464,6 +1481,7 @@
           <w:rFonts w:eastAsia="MS Mincho"/>
           <w:b/>
           <w:i/>
+          <w:color w:val="00B050"/>
         </w:rPr>
         <w:t>ironname location</w:t>
       </w:r>
@@ -1477,11 +1495,13 @@
         </w:numPr>
         <w:rPr>
           <w:rFonts w:eastAsia="MS Mincho"/>
-        </w:rPr>
-      </w:pPr>
-      <w:r>
-        <w:rPr>
-          <w:rFonts w:eastAsia="MS Mincho"/>
+          <w:color w:val="00B050"/>
+        </w:rPr>
+      </w:pPr>
+      <w:r>
+        <w:rPr>
+          <w:rFonts w:eastAsia="MS Mincho"/>
+          <w:color w:val="00B050"/>
         </w:rPr>
         <w:t>Implement a command to create a Mine location</w:t>
       </w:r>
@@ -1495,11 +1515,13 @@
         </w:numPr>
         <w:rPr>
           <w:rFonts w:eastAsia="MS Mincho"/>
-        </w:rPr>
-      </w:pPr>
-      <w:r>
-        <w:rPr>
-          <w:rFonts w:eastAsia="MS Mincho"/>
+          <w:color w:val="00B050"/>
+        </w:rPr>
+      </w:pPr>
+      <w:r>
+        <w:rPr>
+          <w:rFonts w:eastAsia="MS Mincho"/>
+          <w:color w:val="00B050"/>
         </w:rPr>
         <w:t xml:space="preserve">Syntax: </w:t>
       </w:r>
@@ -1507,6 +1529,7 @@
         <w:rPr>
           <w:rFonts w:eastAsia="MS Mincho"/>
           <w:b/>
+          <w:color w:val="00B050"/>
         </w:rPr>
         <w:t xml:space="preserve">create location mine </w:t>
       </w:r>
@@ -1515,6 +1538,7 @@
           <w:rFonts w:eastAsia="MS Mincho"/>
           <w:b/>
           <w:i/>
+          <w:color w:val="00B050"/>
         </w:rPr>
         <w:t>BobovDol</w:t>
       </w:r>
@@ -1522,12 +1546,14 @@
         <w:rPr>
           <w:rFonts w:eastAsia="MS Mincho"/>
           <w:i/>
+          <w:color w:val="00B050"/>
         </w:rPr>
         <w:t xml:space="preserve"> </w:t>
       </w:r>
       <w:r>
         <w:rPr>
           <w:rFonts w:eastAsia="MS Mincho"/>
+          <w:color w:val="00B050"/>
         </w:rPr>
         <w:t xml:space="preserve">– creates a location, which is a mine with the name of </w:t>
       </w:r>
@@ -1535,6 +1561,7 @@
         <w:rPr>
           <w:rFonts w:eastAsia="MS Mincho"/>
           <w:i/>
+          <w:color w:val="00B050"/>
         </w:rPr>
         <w:t>BobovDol</w:t>
       </w:r>
@@ -3989,7 +4016,7 @@
                     <w:sz w:val="16"/>
                     <w:szCs w:val="16"/>
                   </w:rPr>
-                  <w:t>2</w:t>
+                  <w:t>3</w:t>
                 </w:r>
                 <w:r>
                   <w:rPr>
@@ -8600,7 +8627,7 @@
 </file>
 
 <file path=customXml/itemProps1.xml><?xml version="1.0" encoding="utf-8"?>
-<ds:datastoreItem xmlns:ds="http://schemas.openxmlformats.org/officeDocument/2006/customXml" ds:itemID="{77578DE0-1203-4039-8E35-18991FBF4D37}">
+<ds:datastoreItem xmlns:ds="http://schemas.openxmlformats.org/officeDocument/2006/customXml" ds:itemID="{10FA34D3-C977-45F5-9DF6-3BDB2B51B14F}">
   <ds:schemaRefs>
     <ds:schemaRef ds:uri="http://schemas.openxmlformats.org/officeDocument/2006/bibliography"/>
   </ds:schemaRefs>

</xml_diff>

<commit_message>
add Forest.cs and update ExtendedInteractionManager.cs
</commit_message>
<xml_diff>
--- a/C#/C# OOP Contests/2/Trade-Аnd-Тravel/OOP-TradeAndTravel.docx
+++ b/C#/C# OOP Contests/2/Trade-Аnd-Тravel/OOP-TradeAndTravel.docx
@@ -1575,11 +1575,13 @@
         </w:numPr>
         <w:rPr>
           <w:rFonts w:eastAsia="MS Mincho"/>
-        </w:rPr>
-      </w:pPr>
-      <w:r>
-        <w:rPr>
-          <w:rFonts w:eastAsia="MS Mincho"/>
+          <w:color w:val="00B050"/>
+        </w:rPr>
+      </w:pPr>
+      <w:r>
+        <w:rPr>
+          <w:rFonts w:eastAsia="MS Mincho"/>
+          <w:color w:val="00B050"/>
         </w:rPr>
         <w:t>Implement a command to create a Forest location</w:t>
       </w:r>
@@ -1593,11 +1595,13 @@
         </w:numPr>
         <w:rPr>
           <w:rFonts w:eastAsia="MS Mincho"/>
-        </w:rPr>
-      </w:pPr>
-      <w:r>
-        <w:rPr>
-          <w:rFonts w:eastAsia="MS Mincho"/>
+          <w:color w:val="00B050"/>
+        </w:rPr>
+      </w:pPr>
+      <w:r>
+        <w:rPr>
+          <w:rFonts w:eastAsia="MS Mincho"/>
+          <w:color w:val="00B050"/>
         </w:rPr>
         <w:lastRenderedPageBreak/>
         <w:t xml:space="preserve">Syntax: </w:t>
@@ -1606,6 +1610,7 @@
         <w:rPr>
           <w:rFonts w:eastAsia="MS Mincho"/>
           <w:b/>
+          <w:color w:val="00B050"/>
         </w:rPr>
         <w:t xml:space="preserve">create location forest </w:t>
       </w:r>
@@ -1614,12 +1619,14 @@
           <w:rFonts w:eastAsia="MS Mincho"/>
           <w:b/>
           <w:i/>
+          <w:color w:val="00B050"/>
         </w:rPr>
         <w:t>Cherokee</w:t>
       </w:r>
       <w:r>
         <w:rPr>
           <w:rFonts w:eastAsia="MS Mincho"/>
+          <w:color w:val="00B050"/>
         </w:rPr>
         <w:t xml:space="preserve"> – creates a location, which is a forest, with the name </w:t>
       </w:r>
@@ -1627,6 +1634,7 @@
         <w:rPr>
           <w:rFonts w:eastAsia="MS Mincho"/>
           <w:i/>
+          <w:color w:val="00B050"/>
         </w:rPr>
         <w:t>Cherokee</w:t>
       </w:r>
@@ -3891,27 +3899,7 @@
                     <w:sz w:val="16"/>
                     <w:szCs w:val="16"/>
                   </w:rPr>
-                  <w:t xml:space="preserve">31 Alexander </w:t>
-                </w:r>
-                <w:proofErr w:type="spellStart"/>
-                <w:r>
-                  <w:rPr>
-                    <w:rFonts w:ascii="Segoe UI Semibold" w:hAnsi="Segoe UI Semibold" w:cs="Segoe UI"/>
-                    <w:color w:val="FFFFFF" w:themeColor="background1"/>
-                    <w:sz w:val="16"/>
-                    <w:szCs w:val="16"/>
-                  </w:rPr>
-                  <w:t>Malinov</w:t>
-                </w:r>
-                <w:proofErr w:type="spellEnd"/>
-                <w:r>
-                  <w:rPr>
-                    <w:rFonts w:ascii="Segoe UI Semibold" w:hAnsi="Segoe UI Semibold" w:cs="Segoe UI"/>
-                    <w:color w:val="FFFFFF" w:themeColor="background1"/>
-                    <w:sz w:val="16"/>
-                    <w:szCs w:val="16"/>
-                  </w:rPr>
-                  <w:t xml:space="preserve"> Blvd.</w:t>
+                  <w:t>31 Alexander Malinov Blvd.</w:t>
                 </w:r>
                 <w:r>
                   <w:rPr>
@@ -4112,7 +4100,7 @@
                   <a:blip r:embed="rId3" cstate="print">
                     <a:extLst>
                       <a:ext uri="{28A0092B-C50C-407E-A947-70E740481C1C}">
-                        <a14:useLocalDpi xmlns:a14="http://schemas.microsoft.com/office/drawing/2010/main" xmlns:wps="http://schemas.microsoft.com/office/word/2010/wordprocessingShape" xmlns:wpi="http://schemas.microsoft.com/office/word/2010/wordprocessingInk" xmlns:wpg="http://schemas.microsoft.com/office/word/2010/wordprocessingGroup" xmlns:w14="http://schemas.microsoft.com/office/word/2010/wordml" xmlns:w="http://schemas.openxmlformats.org/wordprocessingml/2006/main" xmlns:w10="urn:schemas-microsoft-com:office:word" xmlns:wp14="http://schemas.microsoft.com/office/word/2010/wordprocessingDrawing" xmlns:v="urn:schemas-microsoft-com:vml" xmlns:o="urn:schemas-microsoft-com:office:office" xmlns:mc="http://schemas.openxmlformats.org/markup-compatibility/2006" xmlns:wpc="http://schemas.microsoft.com/office/word/2010/wordprocessingCanvas" xmlns="" val="0"/>
+                        <a14:useLocalDpi xmlns="" xmlns:wpc="http://schemas.microsoft.com/office/word/2010/wordprocessingCanvas" xmlns:mc="http://schemas.openxmlformats.org/markup-compatibility/2006" xmlns:o="urn:schemas-microsoft-com:office:office" xmlns:v="urn:schemas-microsoft-com:vml" xmlns:wp14="http://schemas.microsoft.com/office/word/2010/wordprocessingDrawing" xmlns:w10="urn:schemas-microsoft-com:office:word" xmlns:w="http://schemas.openxmlformats.org/wordprocessingml/2006/main" xmlns:w14="http://schemas.microsoft.com/office/word/2010/wordml" xmlns:wpg="http://schemas.microsoft.com/office/word/2010/wordprocessingGroup" xmlns:wpi="http://schemas.microsoft.com/office/word/2010/wordprocessingInk" xmlns:wps="http://schemas.microsoft.com/office/word/2010/wordprocessingShape" xmlns:a14="http://schemas.microsoft.com/office/drawing/2010/main" val="0"/>
                       </a:ext>
                     </a:extLst>
                   </a:blip>
@@ -4173,7 +4161,7 @@
                   <a:blip r:embed="rId5" cstate="print">
                     <a:extLst>
                       <a:ext uri="{28A0092B-C50C-407E-A947-70E740481C1C}">
-                        <a14:useLocalDpi xmlns:a14="http://schemas.microsoft.com/office/drawing/2010/main" xmlns:wps="http://schemas.microsoft.com/office/word/2010/wordprocessingShape" xmlns:wpi="http://schemas.microsoft.com/office/word/2010/wordprocessingInk" xmlns:wpg="http://schemas.microsoft.com/office/word/2010/wordprocessingGroup" xmlns:w14="http://schemas.microsoft.com/office/word/2010/wordml" xmlns:w="http://schemas.openxmlformats.org/wordprocessingml/2006/main" xmlns:w10="urn:schemas-microsoft-com:office:word" xmlns:wp14="http://schemas.microsoft.com/office/word/2010/wordprocessingDrawing" xmlns:v="urn:schemas-microsoft-com:vml" xmlns:o="urn:schemas-microsoft-com:office:office" xmlns:mc="http://schemas.openxmlformats.org/markup-compatibility/2006" xmlns:wpc="http://schemas.microsoft.com/office/word/2010/wordprocessingCanvas" xmlns="" val="0"/>
+                        <a14:useLocalDpi xmlns="" xmlns:wpc="http://schemas.microsoft.com/office/word/2010/wordprocessingCanvas" xmlns:mc="http://schemas.openxmlformats.org/markup-compatibility/2006" xmlns:o="urn:schemas-microsoft-com:office:office" xmlns:v="urn:schemas-microsoft-com:vml" xmlns:wp14="http://schemas.microsoft.com/office/word/2010/wordprocessingDrawing" xmlns:w10="urn:schemas-microsoft-com:office:word" xmlns:w="http://schemas.openxmlformats.org/wordprocessingml/2006/main" xmlns:w14="http://schemas.microsoft.com/office/word/2010/wordml" xmlns:wpg="http://schemas.microsoft.com/office/word/2010/wordprocessingGroup" xmlns:wpi="http://schemas.microsoft.com/office/word/2010/wordprocessingInk" xmlns:wps="http://schemas.microsoft.com/office/word/2010/wordprocessingShape" xmlns:a14="http://schemas.microsoft.com/office/drawing/2010/main" val="0"/>
                       </a:ext>
                     </a:extLst>
                   </a:blip>
@@ -4234,7 +4222,7 @@
                   <a:blip r:embed="rId7" cstate="print">
                     <a:extLst>
                       <a:ext uri="{28A0092B-C50C-407E-A947-70E740481C1C}">
-                        <a14:useLocalDpi xmlns:a14="http://schemas.microsoft.com/office/drawing/2010/main" xmlns:wps="http://schemas.microsoft.com/office/word/2010/wordprocessingShape" xmlns:wpi="http://schemas.microsoft.com/office/word/2010/wordprocessingInk" xmlns:wpg="http://schemas.microsoft.com/office/word/2010/wordprocessingGroup" xmlns:w14="http://schemas.microsoft.com/office/word/2010/wordml" xmlns:w="http://schemas.openxmlformats.org/wordprocessingml/2006/main" xmlns:w10="urn:schemas-microsoft-com:office:word" xmlns:wp14="http://schemas.microsoft.com/office/word/2010/wordprocessingDrawing" xmlns:v="urn:schemas-microsoft-com:vml" xmlns:o="urn:schemas-microsoft-com:office:office" xmlns:mc="http://schemas.openxmlformats.org/markup-compatibility/2006" xmlns:wpc="http://schemas.microsoft.com/office/word/2010/wordprocessingCanvas" xmlns="" val="0"/>
+                        <a14:useLocalDpi xmlns="" xmlns:wpc="http://schemas.microsoft.com/office/word/2010/wordprocessingCanvas" xmlns:mc="http://schemas.openxmlformats.org/markup-compatibility/2006" xmlns:o="urn:schemas-microsoft-com:office:office" xmlns:v="urn:schemas-microsoft-com:vml" xmlns:wp14="http://schemas.microsoft.com/office/word/2010/wordprocessingDrawing" xmlns:w10="urn:schemas-microsoft-com:office:word" xmlns:w="http://schemas.openxmlformats.org/wordprocessingml/2006/main" xmlns:w14="http://schemas.microsoft.com/office/word/2010/wordml" xmlns:wpg="http://schemas.microsoft.com/office/word/2010/wordprocessingGroup" xmlns:wpi="http://schemas.microsoft.com/office/word/2010/wordprocessingInk" xmlns:wps="http://schemas.microsoft.com/office/word/2010/wordprocessingShape" xmlns:a14="http://schemas.microsoft.com/office/drawing/2010/main" val="0"/>
                       </a:ext>
                     </a:extLst>
                   </a:blip>
@@ -4330,7 +4318,7 @@
                   <a:blip r:embed="rId1" cstate="print">
                     <a:extLst>
                       <a:ext uri="{28A0092B-C50C-407E-A947-70E740481C1C}">
-                        <a14:useLocalDpi xmlns:a14="http://schemas.microsoft.com/office/drawing/2010/main" xmlns:wps="http://schemas.microsoft.com/office/word/2010/wordprocessingShape" xmlns:wpi="http://schemas.microsoft.com/office/word/2010/wordprocessingInk" xmlns:wpg="http://schemas.microsoft.com/office/word/2010/wordprocessingGroup" xmlns:w14="http://schemas.microsoft.com/office/word/2010/wordml" xmlns:w="http://schemas.openxmlformats.org/wordprocessingml/2006/main" xmlns:w10="urn:schemas-microsoft-com:office:word" xmlns:wp14="http://schemas.microsoft.com/office/word/2010/wordprocessingDrawing" xmlns:v="urn:schemas-microsoft-com:vml" xmlns:o="urn:schemas-microsoft-com:office:office" xmlns:mc="http://schemas.openxmlformats.org/markup-compatibility/2006" xmlns:wpc="http://schemas.microsoft.com/office/word/2010/wordprocessingCanvas" xmlns="" val="0"/>
+                        <a14:useLocalDpi xmlns="" xmlns:wpc="http://schemas.microsoft.com/office/word/2010/wordprocessingCanvas" xmlns:mc="http://schemas.openxmlformats.org/markup-compatibility/2006" xmlns:o="urn:schemas-microsoft-com:office:office" xmlns:v="urn:schemas-microsoft-com:vml" xmlns:wp14="http://schemas.microsoft.com/office/word/2010/wordprocessingDrawing" xmlns:w10="urn:schemas-microsoft-com:office:word" xmlns:w="http://schemas.openxmlformats.org/wordprocessingml/2006/main" xmlns:w14="http://schemas.microsoft.com/office/word/2010/wordml" xmlns:wpg="http://schemas.microsoft.com/office/word/2010/wordprocessingGroup" xmlns:wpi="http://schemas.microsoft.com/office/word/2010/wordprocessingInk" xmlns:wps="http://schemas.microsoft.com/office/word/2010/wordprocessingShape" xmlns:a14="http://schemas.microsoft.com/office/drawing/2010/main" val="0"/>
                       </a:ext>
                     </a:extLst>
                   </a:blip>
@@ -8627,7 +8615,7 @@
 </file>
 
 <file path=customXml/itemProps1.xml><?xml version="1.0" encoding="utf-8"?>
-<ds:datastoreItem xmlns:ds="http://schemas.openxmlformats.org/officeDocument/2006/customXml" ds:itemID="{10FA34D3-C977-45F5-9DF6-3BDB2B51B14F}">
+<ds:datastoreItem xmlns:ds="http://schemas.openxmlformats.org/officeDocument/2006/customXml" ds:itemID="{9F0D9C75-097A-407F-B13B-F40B3E15F416}">
   <ds:schemaRefs>
     <ds:schemaRef ds:uri="http://schemas.openxmlformats.org/officeDocument/2006/bibliography"/>
   </ds:schemaRefs>

</xml_diff>

<commit_message>
modify Forest.cs and Mine.cs => : IGatheringLocation => modify ExtendedInteractionManager.cs and finish gather command implementation
</commit_message>
<xml_diff>
--- a/C#/C# OOP Contests/2/Trade-Аnd-Тravel/OOP-TradeAndTravel.docx
+++ b/C#/C# OOP Contests/2/Trade-Аnd-Тravel/OOP-TradeAndTravel.docx
@@ -1648,11 +1648,13 @@
         </w:numPr>
         <w:rPr>
           <w:rFonts w:eastAsia="MS Mincho"/>
-        </w:rPr>
-      </w:pPr>
-      <w:r>
-        <w:rPr>
-          <w:rFonts w:eastAsia="MS Mincho"/>
+          <w:color w:val="00B050"/>
+        </w:rPr>
+      </w:pPr>
+      <w:r>
+        <w:rPr>
+          <w:rFonts w:eastAsia="MS Mincho"/>
+          <w:color w:val="00B050"/>
         </w:rPr>
         <w:t>Implement a “gather” command</w:t>
       </w:r>
@@ -1666,11 +1668,13 @@
         </w:numPr>
         <w:rPr>
           <w:rFonts w:eastAsia="MS Mincho"/>
-        </w:rPr>
-      </w:pPr>
-      <w:r>
-        <w:rPr>
-          <w:rFonts w:eastAsia="MS Mincho"/>
+          <w:color w:val="00B050"/>
+        </w:rPr>
+      </w:pPr>
+      <w:r>
+        <w:rPr>
+          <w:rFonts w:eastAsia="MS Mincho"/>
+          <w:color w:val="00B050"/>
         </w:rPr>
         <w:t>Gathering means a Person takes an item from a special location</w:t>
       </w:r>
@@ -1684,11 +1688,13 @@
         </w:numPr>
         <w:rPr>
           <w:rFonts w:eastAsia="MS Mincho"/>
-        </w:rPr>
-      </w:pPr>
-      <w:r>
-        <w:rPr>
-          <w:rFonts w:eastAsia="MS Mincho"/>
+          <w:color w:val="00B050"/>
+        </w:rPr>
+      </w:pPr>
+      <w:r>
+        <w:rPr>
+          <w:rFonts w:eastAsia="MS Mincho"/>
+          <w:color w:val="00B050"/>
         </w:rPr>
         <w:t>A Person should be able to gather from mines and from forests</w:t>
       </w:r>
@@ -1702,11 +1708,13 @@
         </w:numPr>
         <w:rPr>
           <w:rFonts w:eastAsia="MS Mincho"/>
-        </w:rPr>
-      </w:pPr>
-      <w:r>
-        <w:rPr>
-          <w:rFonts w:eastAsia="MS Mincho"/>
+          <w:color w:val="00B050"/>
+        </w:rPr>
+      </w:pPr>
+      <w:r>
+        <w:rPr>
+          <w:rFonts w:eastAsia="MS Mincho"/>
+          <w:color w:val="00B050"/>
         </w:rPr>
         <w:t>A Person can gather from a forest only if he has a Weapon in his inventory</w:t>
       </w:r>
@@ -1720,11 +1728,13 @@
         </w:numPr>
         <w:rPr>
           <w:rFonts w:eastAsia="MS Mincho"/>
-        </w:rPr>
-      </w:pPr>
-      <w:r>
-        <w:rPr>
-          <w:rFonts w:eastAsia="MS Mincho"/>
+          <w:color w:val="00B050"/>
+        </w:rPr>
+      </w:pPr>
+      <w:r>
+        <w:rPr>
+          <w:rFonts w:eastAsia="MS Mincho"/>
+          <w:color w:val="00B050"/>
         </w:rPr>
         <w:t>Gathering from a forests results in adding a Wood item in the Person’s inventory</w:t>
       </w:r>
@@ -1738,11 +1748,13 @@
         </w:numPr>
         <w:rPr>
           <w:rFonts w:eastAsia="MS Mincho"/>
-        </w:rPr>
-      </w:pPr>
-      <w:r>
-        <w:rPr>
-          <w:rFonts w:eastAsia="MS Mincho"/>
+          <w:color w:val="00B050"/>
+        </w:rPr>
+      </w:pPr>
+      <w:r>
+        <w:rPr>
+          <w:rFonts w:eastAsia="MS Mincho"/>
+          <w:color w:val="00B050"/>
         </w:rPr>
         <w:t>A Person can gather from a mine only if he has an Armor in his inventory</w:t>
       </w:r>
@@ -1756,11 +1768,13 @@
         </w:numPr>
         <w:rPr>
           <w:rFonts w:eastAsia="MS Mincho"/>
-        </w:rPr>
-      </w:pPr>
-      <w:r>
-        <w:rPr>
-          <w:rFonts w:eastAsia="MS Mincho"/>
+          <w:color w:val="00B050"/>
+        </w:rPr>
+      </w:pPr>
+      <w:r>
+        <w:rPr>
+          <w:rFonts w:eastAsia="MS Mincho"/>
+          <w:color w:val="00B050"/>
         </w:rPr>
         <w:t>Gathering from a mine results in adding an Iron item in the Person’s inventory</w:t>
       </w:r>
@@ -1774,11 +1788,13 @@
         </w:numPr>
         <w:rPr>
           <w:rFonts w:eastAsia="MS Mincho"/>
-        </w:rPr>
-      </w:pPr>
-      <w:r>
-        <w:rPr>
-          <w:rFonts w:eastAsia="MS Mincho"/>
+          <w:color w:val="00B050"/>
+        </w:rPr>
+      </w:pPr>
+      <w:r>
+        <w:rPr>
+          <w:rFonts w:eastAsia="MS Mincho"/>
+          <w:color w:val="00B050"/>
         </w:rPr>
         <w:t xml:space="preserve">Syntax: </w:t>
       </w:r>
@@ -1786,12 +1802,14 @@
         <w:rPr>
           <w:rFonts w:eastAsia="MS Mincho"/>
           <w:b/>
+          <w:color w:val="00B050"/>
         </w:rPr>
         <w:t>Joro gather</w:t>
       </w:r>
       <w:r>
         <w:rPr>
           <w:rFonts w:eastAsia="MS Mincho"/>
+          <w:color w:val="00B050"/>
         </w:rPr>
         <w:t xml:space="preserve"> </w:t>
       </w:r>
@@ -1800,24 +1818,28 @@
           <w:rFonts w:eastAsia="MS Mincho"/>
           <w:b/>
           <w:i/>
+          <w:color w:val="00B050"/>
         </w:rPr>
         <w:t>newItemName</w:t>
       </w:r>
       <w:r>
         <w:rPr>
           <w:rFonts w:eastAsia="MS Mincho"/>
+          <w:color w:val="00B050"/>
         </w:rPr>
         <w:t xml:space="preserve"> </w:t>
       </w:r>
       <w:r>
         <w:rPr>
           <w:rFonts w:eastAsia="MS Mincho"/>
+          <w:color w:val="00B050"/>
         </w:rPr>
         <w:t xml:space="preserve">– gathers </w:t>
       </w:r>
       <w:r>
         <w:rPr>
           <w:rFonts w:eastAsia="MS Mincho"/>
+          <w:color w:val="00B050"/>
         </w:rPr>
         <w:t xml:space="preserve">an item, naming it </w:t>
       </w:r>
@@ -1825,18 +1847,21 @@
         <w:rPr>
           <w:rFonts w:eastAsia="MS Mincho"/>
           <w:i/>
+          <w:color w:val="00B050"/>
         </w:rPr>
         <w:t>newItemName</w:t>
       </w:r>
       <w:r>
         <w:rPr>
           <w:rFonts w:eastAsia="MS Mincho"/>
+          <w:color w:val="00B050"/>
         </w:rPr>
         <w:t xml:space="preserve"> </w:t>
       </w:r>
       <w:r>
         <w:rPr>
           <w:rFonts w:eastAsia="MS Mincho"/>
+          <w:color w:val="00B050"/>
         </w:rPr>
         <w:t xml:space="preserve">if the Person </w:t>
       </w:r>
@@ -1844,12 +1869,14 @@
         <w:rPr>
           <w:rFonts w:eastAsia="MS Mincho"/>
           <w:i/>
+          <w:color w:val="00B050"/>
         </w:rPr>
         <w:t>Joro</w:t>
       </w:r>
       <w:r>
         <w:rPr>
           <w:rFonts w:eastAsia="MS Mincho"/>
+          <w:color w:val="00B050"/>
         </w:rPr>
         <w:t xml:space="preserve"> is at a mine or forest, and respectively has an Armor or Weapon</w:t>
       </w:r>
@@ -3899,7 +3926,27 @@
                     <w:sz w:val="16"/>
                     <w:szCs w:val="16"/>
                   </w:rPr>
-                  <w:t>31 Alexander Malinov Blvd.</w:t>
+                  <w:t xml:space="preserve">31 Alexander </w:t>
+                </w:r>
+                <w:proofErr w:type="spellStart"/>
+                <w:r>
+                  <w:rPr>
+                    <w:rFonts w:ascii="Segoe UI Semibold" w:hAnsi="Segoe UI Semibold" w:cs="Segoe UI"/>
+                    <w:color w:val="FFFFFF" w:themeColor="background1"/>
+                    <w:sz w:val="16"/>
+                    <w:szCs w:val="16"/>
+                  </w:rPr>
+                  <w:t>Malinov</w:t>
+                </w:r>
+                <w:proofErr w:type="spellEnd"/>
+                <w:r>
+                  <w:rPr>
+                    <w:rFonts w:ascii="Segoe UI Semibold" w:hAnsi="Segoe UI Semibold" w:cs="Segoe UI"/>
+                    <w:color w:val="FFFFFF" w:themeColor="background1"/>
+                    <w:sz w:val="16"/>
+                    <w:szCs w:val="16"/>
+                  </w:rPr>
+                  <w:t xml:space="preserve"> Blvd.</w:t>
                 </w:r>
                 <w:r>
                   <w:rPr>
@@ -8615,7 +8662,7 @@
 </file>
 
 <file path=customXml/itemProps1.xml><?xml version="1.0" encoding="utf-8"?>
-<ds:datastoreItem xmlns:ds="http://schemas.openxmlformats.org/officeDocument/2006/customXml" ds:itemID="{9F0D9C75-097A-407F-B13B-F40B3E15F416}">
+<ds:datastoreItem xmlns:ds="http://schemas.openxmlformats.org/officeDocument/2006/customXml" ds:itemID="{3BAB988F-7B03-4511-A0CD-52E1ED4311AC}">
   <ds:schemaRefs>
     <ds:schemaRef ds:uri="http://schemas.openxmlformats.org/officeDocument/2006/bibliography"/>
   </ds:schemaRefs>

</xml_diff>